<commit_message>
updated project doc again
</commit_message>
<xml_diff>
--- a/project-management-and-research-methodology/project-management/#-coursework/IS4S706_CW1M_Cover_NSECW_CLASS1_.docx
+++ b/project-management-and-research-methodology/project-management/#-coursework/IS4S706_CW1M_Cover_NSECW_CLASS1_.docx
@@ -1,6 +1,6 @@
 
 <file path=word/document.xml><?xml version="1.0" encoding="utf-8"?>
-<w:document xmlns:wpc="http://schemas.microsoft.com/office/word/2010/wordprocessingCanvas" xmlns:cx="http://schemas.microsoft.com/office/drawing/2014/chartex" xmlns:cx1="http://schemas.microsoft.com/office/drawing/2015/9/8/chartex" xmlns:cx2="http://schemas.microsoft.com/office/drawing/2015/10/21/chartex" xmlns:cx3="http://schemas.microsoft.com/office/drawing/2016/5/9/chartex" xmlns:cx4="http://schemas.microsoft.com/office/drawing/2016/5/10/chartex" xmlns:cx5="http://schemas.microsoft.com/office/drawing/2016/5/11/chartex" xmlns:cx6="http://schemas.microsoft.com/office/drawing/2016/5/12/chartex" xmlns:cx7="http://schemas.microsoft.com/office/drawing/2016/5/13/chartex" xmlns:cx8="http://schemas.microsoft.com/office/drawing/2016/5/14/chartex" xmlns:mc="http://schemas.openxmlformats.org/markup-compatibility/2006" xmlns:aink="http://schemas.microsoft.com/office/drawing/2016/ink" xmlns:am3d="http://schemas.microsoft.com/office/drawing/2017/model3d" xmlns:o="urn:schemas-microsoft-com:office:office" xmlns:r="http://schemas.openxmlformats.org/officeDocument/2006/relationships" xmlns:m="http://schemas.openxmlformats.org/officeDocument/2006/math" xmlns:v="urn:schemas-microsoft-com:vml" xmlns:wp14="http://schemas.microsoft.com/office/word/2010/wordprocessingDrawing" xmlns:wp="http://schemas.openxmlformats.org/drawingml/2006/wordprocessingDrawing" xmlns:w10="urn:schemas-microsoft-com:office:word" xmlns:w="http://schemas.openxmlformats.org/wordprocessingml/2006/main" xmlns:w14="http://schemas.microsoft.com/office/word/2010/wordml" xmlns:w15="http://schemas.microsoft.com/office/word/2012/wordml" xmlns:w16cex="http://schemas.microsoft.com/office/word/2018/wordml/cex" xmlns:w16cid="http://schemas.microsoft.com/office/word/2016/wordml/cid" xmlns:w16="http://schemas.microsoft.com/office/word/2018/wordml" xmlns:w16se="http://schemas.microsoft.com/office/word/2015/wordml/symex" xmlns:wpg="http://schemas.microsoft.com/office/word/2010/wordprocessingGroup" xmlns:wpi="http://schemas.microsoft.com/office/word/2010/wordprocessingInk" xmlns:wne="http://schemas.microsoft.com/office/word/2006/wordml" xmlns:wps="http://schemas.microsoft.com/office/word/2010/wordprocessingShape" mc:Ignorable="w14 w15 w16se w16cid w16 w16cex wp14">
+<w:document xmlns:wpc="http://schemas.microsoft.com/office/word/2010/wordprocessingCanvas" xmlns:cx="http://schemas.microsoft.com/office/drawing/2014/chartex" xmlns:cx1="http://schemas.microsoft.com/office/drawing/2015/9/8/chartex" xmlns:cx2="http://schemas.microsoft.com/office/drawing/2015/10/21/chartex" xmlns:cx3="http://schemas.microsoft.com/office/drawing/2016/5/9/chartex" xmlns:cx4="http://schemas.microsoft.com/office/drawing/2016/5/10/chartex" xmlns:cx5="http://schemas.microsoft.com/office/drawing/2016/5/11/chartex" xmlns:cx6="http://schemas.microsoft.com/office/drawing/2016/5/12/chartex" xmlns:cx7="http://schemas.microsoft.com/office/drawing/2016/5/13/chartex" xmlns:cx8="http://schemas.microsoft.com/office/drawing/2016/5/14/chartex" xmlns:mc="http://schemas.openxmlformats.org/markup-compatibility/2006" xmlns:aink="http://schemas.microsoft.com/office/drawing/2016/ink" xmlns:am3d="http://schemas.microsoft.com/office/drawing/2017/model3d" xmlns:o="urn:schemas-microsoft-com:office:office" xmlns:r="http://schemas.openxmlformats.org/officeDocument/2006/relationships" xmlns:m="http://schemas.openxmlformats.org/officeDocument/2006/math" xmlns:v="urn:schemas-microsoft-com:vml" xmlns:wp14="http://schemas.microsoft.com/office/word/2010/wordprocessingDrawing" xmlns:wp="http://schemas.openxmlformats.org/drawingml/2006/wordprocessingDrawing" xmlns:w10="urn:schemas-microsoft-com:office:word" xmlns:w="http://schemas.openxmlformats.org/wordprocessingml/2006/main" xmlns:w14="http://schemas.microsoft.com/office/word/2010/wordml" xmlns:w15="http://schemas.microsoft.com/office/word/2012/wordml" xmlns:w16cex="http://schemas.microsoft.com/office/word/2018/wordml/cex" xmlns:w16cid="http://schemas.microsoft.com/office/word/2016/wordml/cid" xmlns:w16="http://schemas.microsoft.com/office/word/2018/wordml" xmlns:w16sdtdh="http://schemas.microsoft.com/office/word/2020/wordml/sdtdatahash" xmlns:w16se="http://schemas.microsoft.com/office/word/2015/wordml/symex" xmlns:wpg="http://schemas.microsoft.com/office/word/2010/wordprocessingGroup" xmlns:wpi="http://schemas.microsoft.com/office/word/2010/wordprocessingInk" xmlns:wne="http://schemas.microsoft.com/office/word/2006/wordml" xmlns:wps="http://schemas.microsoft.com/office/word/2010/wordprocessingShape" mc:Ignorable="w14 w15 w16se w16cid w16 w16cex w16sdtdh wp14">
   <w:body>
     <w:tbl>
       <w:tblPr>
@@ -1266,8 +1266,14 @@
           <w:numId w:val="5"/>
         </w:numPr>
         <w:spacing w:after="160" w:line="259" w:lineRule="auto"/>
-      </w:pPr>
-      <w:r>
+        <w:rPr>
+          <w:highlight w:val="yellow"/>
+        </w:rPr>
+      </w:pPr>
+      <w:r>
+        <w:rPr>
+          <w:highlight w:val="yellow"/>
+        </w:rPr>
         <w:t>Give a summary of the original project aims and eventual outcomes.</w:t>
       </w:r>
     </w:p>
@@ -1279,9 +1285,24 @@
           <w:numId w:val="5"/>
         </w:numPr>
         <w:spacing w:after="160" w:line="259" w:lineRule="auto"/>
-      </w:pPr>
-      <w:r>
-        <w:t xml:space="preserve">List the areas where the project failed and identify the project management issues that contributed to the failure. </w:t>
+        <w:rPr>
+          <w:highlight w:val="yellow"/>
+        </w:rPr>
+      </w:pPr>
+      <w:r>
+        <w:rPr>
+          <w:highlight w:val="yellow"/>
+        </w:rPr>
+        <w:t>List the areas where the project failed</w:t>
+      </w:r>
+      <w:r>
+        <w:t xml:space="preserve"> </w:t>
+      </w:r>
+      <w:r>
+        <w:rPr>
+          <w:highlight w:val="yellow"/>
+        </w:rPr>
+        <w:t xml:space="preserve">and identify the project management issues that contributed to the failure. </w:t>
       </w:r>
     </w:p>
     <w:p>
@@ -1292,8 +1313,14 @@
           <w:numId w:val="5"/>
         </w:numPr>
         <w:spacing w:after="160" w:line="259" w:lineRule="auto"/>
-      </w:pPr>
-      <w:r>
+        <w:rPr>
+          <w:highlight w:val="yellow"/>
+        </w:rPr>
+      </w:pPr>
+      <w:r>
+        <w:rPr>
+          <w:highlight w:val="yellow"/>
+        </w:rPr>
         <w:t xml:space="preserve">Suggest ways in which project management could have been improved and how this might have impacted positively on the project. </w:t>
       </w:r>
     </w:p>
@@ -1361,6 +1388,290 @@
           <w:color w:val="4F81BD" w:themeColor="accent1"/>
         </w:rPr>
       </w:pPr>
+      <w:r>
+        <w:rPr>
+          <w:rFonts w:cstheme="minorHAnsi"/>
+          <w:i/>
+          <w:color w:val="4F81BD" w:themeColor="accent1"/>
+        </w:rPr>
+        <w:t xml:space="preserve">Liddli is a large independent groceries and general merchandise retailer. It currently has a network of </w:t>
+      </w:r>
+      <w:r>
+        <w:rPr>
+          <w:rFonts w:cstheme="minorHAnsi"/>
+          <w:i/>
+          <w:color w:val="4F81BD" w:themeColor="accent1"/>
+        </w:rPr>
+        <w:t>11</w:t>
+      </w:r>
+      <w:r>
+        <w:rPr>
+          <w:rFonts w:cstheme="minorHAnsi"/>
+          <w:i/>
+          <w:color w:val="4F81BD" w:themeColor="accent1"/>
+        </w:rPr>
+        <w:t xml:space="preserve"> stores in and around South Wales and South West England.</w:t>
+      </w:r>
+      <w:r>
+        <w:rPr>
+          <w:rFonts w:cstheme="minorHAnsi"/>
+          <w:i/>
+          <w:color w:val="4F81BD" w:themeColor="accent1"/>
+        </w:rPr>
+        <w:t xml:space="preserve"> Its annual revenue in 2019 was £</w:t>
+      </w:r>
+      <w:r>
+        <w:rPr>
+          <w:rFonts w:cstheme="minorHAnsi"/>
+          <w:i/>
+          <w:color w:val="4F81BD" w:themeColor="accent1"/>
+        </w:rPr>
+        <w:t>215</w:t>
+      </w:r>
+      <w:r>
+        <w:rPr>
+          <w:rFonts w:cstheme="minorHAnsi"/>
+          <w:i/>
+          <w:color w:val="4F81BD" w:themeColor="accent1"/>
+        </w:rPr>
+        <w:t xml:space="preserve"> million, returning a net profit of £</w:t>
+      </w:r>
+      <w:r>
+        <w:rPr>
+          <w:rFonts w:cstheme="minorHAnsi"/>
+          <w:i/>
+          <w:color w:val="4F81BD" w:themeColor="accent1"/>
+        </w:rPr>
+        <w:t>27</w:t>
+      </w:r>
+      <w:r>
+        <w:rPr>
+          <w:rFonts w:cstheme="minorHAnsi"/>
+          <w:i/>
+          <w:color w:val="4F81BD" w:themeColor="accent1"/>
+        </w:rPr>
+        <w:t xml:space="preserve"> million. </w:t>
+      </w:r>
+    </w:p>
+    <w:p>
+      <w:pPr>
+        <w:rPr>
+          <w:rFonts w:cstheme="minorHAnsi"/>
+          <w:i/>
+          <w:color w:val="4F81BD" w:themeColor="accent1"/>
+        </w:rPr>
+      </w:pPr>
+    </w:p>
+    <w:p>
+      <w:pPr>
+        <w:rPr>
+          <w:rFonts w:cstheme="minorHAnsi"/>
+          <w:i/>
+          <w:color w:val="4F81BD" w:themeColor="accent1"/>
+        </w:rPr>
+      </w:pPr>
+      <w:r>
+        <w:rPr>
+          <w:rFonts w:cstheme="minorHAnsi"/>
+          <w:i/>
+          <w:color w:val="4F81BD" w:themeColor="accent1"/>
+        </w:rPr>
+        <w:t xml:space="preserve">Liddli is about to embark on a large IT project that will completely overhaul its existing </w:t>
+      </w:r>
+      <w:r>
+        <w:rPr>
+          <w:rFonts w:cstheme="minorHAnsi"/>
+          <w:i/>
+          <w:color w:val="4F81BD" w:themeColor="accent1"/>
+        </w:rPr>
+        <w:t xml:space="preserve">computer </w:t>
+      </w:r>
+      <w:r>
+        <w:rPr>
+          <w:rFonts w:cstheme="minorHAnsi"/>
+          <w:i/>
+          <w:color w:val="4F81BD" w:themeColor="accent1"/>
+        </w:rPr>
+        <w:t xml:space="preserve">systems. They are planning to </w:t>
+      </w:r>
+      <w:r>
+        <w:rPr>
+          <w:rFonts w:cstheme="minorHAnsi"/>
+          <w:i/>
+          <w:color w:val="4F81BD" w:themeColor="accent1"/>
+        </w:rPr>
+        <w:t>replace</w:t>
+      </w:r>
+      <w:r>
+        <w:rPr>
+          <w:rFonts w:cstheme="minorHAnsi"/>
+          <w:i/>
+          <w:color w:val="4F81BD" w:themeColor="accent1"/>
+        </w:rPr>
+        <w:t xml:space="preserve"> their current IT services (HR</w:t>
+      </w:r>
+      <w:r>
+        <w:rPr>
+          <w:rFonts w:cstheme="minorHAnsi"/>
+          <w:i/>
+          <w:color w:val="4F81BD" w:themeColor="accent1"/>
+        </w:rPr>
+        <w:t xml:space="preserve"> &amp;</w:t>
+      </w:r>
+      <w:r>
+        <w:rPr>
+          <w:rFonts w:cstheme="minorHAnsi"/>
+          <w:i/>
+          <w:color w:val="4F81BD" w:themeColor="accent1"/>
+        </w:rPr>
+        <w:t xml:space="preserve"> Payroll</w:t>
+      </w:r>
+      <w:r>
+        <w:rPr>
+          <w:rFonts w:cstheme="minorHAnsi"/>
+          <w:i/>
+          <w:color w:val="4F81BD" w:themeColor="accent1"/>
+        </w:rPr>
+        <w:t>, Finance</w:t>
+      </w:r>
+      <w:r>
+        <w:rPr>
+          <w:rFonts w:cstheme="minorHAnsi"/>
+          <w:i/>
+          <w:color w:val="4F81BD" w:themeColor="accent1"/>
+        </w:rPr>
+        <w:t xml:space="preserve"> and Stock Control) as well as introducing new, specialist services (Sales Analysis</w:t>
+      </w:r>
+      <w:r>
+        <w:rPr>
+          <w:rFonts w:cstheme="minorHAnsi"/>
+          <w:i/>
+          <w:color w:val="4F81BD" w:themeColor="accent1"/>
+        </w:rPr>
+        <w:t>, Marketing</w:t>
+      </w:r>
+      <w:r>
+        <w:rPr>
+          <w:rFonts w:cstheme="minorHAnsi"/>
+          <w:i/>
+          <w:color w:val="4F81BD" w:themeColor="accent1"/>
+        </w:rPr>
+        <w:t xml:space="preserve">, Delivery </w:t>
+      </w:r>
+      <w:r>
+        <w:rPr>
+          <w:rFonts w:cstheme="minorHAnsi"/>
+          <w:i/>
+          <w:color w:val="4F81BD" w:themeColor="accent1"/>
+        </w:rPr>
+        <w:t>F</w:t>
+      </w:r>
+      <w:r>
+        <w:rPr>
+          <w:rFonts w:cstheme="minorHAnsi"/>
+          <w:i/>
+          <w:color w:val="4F81BD" w:themeColor="accent1"/>
+        </w:rPr>
+        <w:t xml:space="preserve">leet </w:t>
+      </w:r>
+      <w:r>
+        <w:rPr>
+          <w:rFonts w:cstheme="minorHAnsi"/>
+          <w:i/>
+          <w:color w:val="4F81BD" w:themeColor="accent1"/>
+        </w:rPr>
+        <w:t>M</w:t>
+      </w:r>
+      <w:r>
+        <w:rPr>
+          <w:rFonts w:cstheme="minorHAnsi"/>
+          <w:i/>
+          <w:color w:val="4F81BD" w:themeColor="accent1"/>
+        </w:rPr>
+        <w:t>anagement</w:t>
+      </w:r>
+      <w:r>
+        <w:rPr>
+          <w:rFonts w:cstheme="minorHAnsi"/>
+          <w:i/>
+          <w:color w:val="4F81BD" w:themeColor="accent1"/>
+        </w:rPr>
+        <w:t xml:space="preserve"> </w:t>
+      </w:r>
+      <w:r>
+        <w:rPr>
+          <w:rFonts w:cstheme="minorHAnsi"/>
+          <w:i/>
+          <w:color w:val="4F81BD" w:themeColor="accent1"/>
+        </w:rPr>
+        <w:t xml:space="preserve">and </w:t>
+      </w:r>
+      <w:r>
+        <w:rPr>
+          <w:rFonts w:cstheme="minorHAnsi"/>
+          <w:i/>
+          <w:color w:val="4F81BD" w:themeColor="accent1"/>
+        </w:rPr>
+        <w:t xml:space="preserve">Customer Loyalty Scheme). </w:t>
+      </w:r>
+    </w:p>
+    <w:p>
+      <w:pPr>
+        <w:rPr>
+          <w:rFonts w:cstheme="minorHAnsi"/>
+          <w:i/>
+          <w:color w:val="4F81BD" w:themeColor="accent1"/>
+        </w:rPr>
+      </w:pPr>
+    </w:p>
+    <w:p>
+      <w:pPr>
+        <w:rPr>
+          <w:rFonts w:cstheme="minorHAnsi"/>
+          <w:i/>
+          <w:color w:val="4F81BD" w:themeColor="accent1"/>
+        </w:rPr>
+      </w:pPr>
+      <w:r>
+        <w:rPr>
+          <w:rFonts w:cstheme="minorHAnsi"/>
+          <w:i/>
+          <w:color w:val="4F81BD" w:themeColor="accent1"/>
+        </w:rPr>
+        <w:t>Th</w:t>
+      </w:r>
+      <w:r>
+        <w:rPr>
+          <w:rFonts w:cstheme="minorHAnsi"/>
+          <w:i/>
+          <w:color w:val="4F81BD" w:themeColor="accent1"/>
+        </w:rPr>
+        <w:t>e</w:t>
+      </w:r>
+      <w:r>
+        <w:rPr>
+          <w:rFonts w:cstheme="minorHAnsi"/>
+          <w:i/>
+          <w:color w:val="4F81BD" w:themeColor="accent1"/>
+        </w:rPr>
+        <w:t xml:space="preserve"> proposed new system will take the form of a modularized ERP system.</w:t>
+      </w:r>
+      <w:r>
+        <w:rPr>
+          <w:rFonts w:cstheme="minorHAnsi"/>
+          <w:i/>
+          <w:color w:val="4F81BD" w:themeColor="accent1"/>
+        </w:rPr>
+        <w:t xml:space="preserve"> The complete system is being developed and supplied by</w:t>
+      </w:r>
+      <w:r>
+        <w:rPr>
+          <w:rFonts w:cstheme="minorHAnsi"/>
+          <w:i/>
+          <w:color w:val="4F81BD" w:themeColor="accent1"/>
+        </w:rPr>
+        <w:t xml:space="preserve"> </w:t>
+      </w:r>
       <w:proofErr w:type="spellStart"/>
       <w:r>
         <w:rPr>
@@ -1368,7 +1679,15 @@
           <w:i/>
           <w:color w:val="4F81BD" w:themeColor="accent1"/>
         </w:rPr>
-        <w:t>Liddli</w:t>
+        <w:t>IS</w:t>
+      </w:r>
+      <w:r>
+        <w:rPr>
+          <w:rFonts w:cstheme="minorHAnsi"/>
+          <w:i/>
+          <w:color w:val="4F81BD" w:themeColor="accent1"/>
+        </w:rPr>
+        <w:t>Digidol</w:t>
       </w:r>
       <w:proofErr w:type="spellEnd"/>
       <w:r>
@@ -1377,318 +1696,6 @@
           <w:i/>
           <w:color w:val="4F81BD" w:themeColor="accent1"/>
         </w:rPr>
-        <w:t xml:space="preserve"> is a large independent groceries and general merchandise retailer. It currently has a network of </w:t>
-      </w:r>
-      <w:r>
-        <w:rPr>
-          <w:rFonts w:cstheme="minorHAnsi"/>
-          <w:i/>
-          <w:color w:val="4F81BD" w:themeColor="accent1"/>
-        </w:rPr>
-        <w:t>11</w:t>
-      </w:r>
-      <w:r>
-        <w:rPr>
-          <w:rFonts w:cstheme="minorHAnsi"/>
-          <w:i/>
-          <w:color w:val="4F81BD" w:themeColor="accent1"/>
-        </w:rPr>
-        <w:t xml:space="preserve"> stores in and around South Wales and South West England.</w:t>
-      </w:r>
-      <w:r>
-        <w:rPr>
-          <w:rFonts w:cstheme="minorHAnsi"/>
-          <w:i/>
-          <w:color w:val="4F81BD" w:themeColor="accent1"/>
-        </w:rPr>
-        <w:t xml:space="preserve"> Its annual revenue in 2019 was £</w:t>
-      </w:r>
-      <w:r>
-        <w:rPr>
-          <w:rFonts w:cstheme="minorHAnsi"/>
-          <w:i/>
-          <w:color w:val="4F81BD" w:themeColor="accent1"/>
-        </w:rPr>
-        <w:t>215</w:t>
-      </w:r>
-      <w:r>
-        <w:rPr>
-          <w:rFonts w:cstheme="minorHAnsi"/>
-          <w:i/>
-          <w:color w:val="4F81BD" w:themeColor="accent1"/>
-        </w:rPr>
-        <w:t xml:space="preserve"> million, returning a net profit of £</w:t>
-      </w:r>
-      <w:r>
-        <w:rPr>
-          <w:rFonts w:cstheme="minorHAnsi"/>
-          <w:i/>
-          <w:color w:val="4F81BD" w:themeColor="accent1"/>
-        </w:rPr>
-        <w:t>27</w:t>
-      </w:r>
-      <w:r>
-        <w:rPr>
-          <w:rFonts w:cstheme="minorHAnsi"/>
-          <w:i/>
-          <w:color w:val="4F81BD" w:themeColor="accent1"/>
-        </w:rPr>
-        <w:t xml:space="preserve"> million. </w:t>
-      </w:r>
-    </w:p>
-    <w:p>
-      <w:pPr>
-        <w:rPr>
-          <w:rFonts w:cstheme="minorHAnsi"/>
-          <w:i/>
-          <w:color w:val="4F81BD" w:themeColor="accent1"/>
-        </w:rPr>
-      </w:pPr>
-    </w:p>
-    <w:p>
-      <w:pPr>
-        <w:rPr>
-          <w:rFonts w:cstheme="minorHAnsi"/>
-          <w:i/>
-          <w:color w:val="4F81BD" w:themeColor="accent1"/>
-        </w:rPr>
-      </w:pPr>
-      <w:proofErr w:type="spellStart"/>
-      <w:r>
-        <w:rPr>
-          <w:rFonts w:cstheme="minorHAnsi"/>
-          <w:i/>
-          <w:color w:val="4F81BD" w:themeColor="accent1"/>
-        </w:rPr>
-        <w:t>Liddli</w:t>
-      </w:r>
-      <w:proofErr w:type="spellEnd"/>
-      <w:r>
-        <w:rPr>
-          <w:rFonts w:cstheme="minorHAnsi"/>
-          <w:i/>
-          <w:color w:val="4F81BD" w:themeColor="accent1"/>
-        </w:rPr>
-        <w:t xml:space="preserve"> is about to embark on a large IT project that will completely overhaul its existing </w:t>
-      </w:r>
-      <w:r>
-        <w:rPr>
-          <w:rFonts w:cstheme="minorHAnsi"/>
-          <w:i/>
-          <w:color w:val="4F81BD" w:themeColor="accent1"/>
-        </w:rPr>
-        <w:t xml:space="preserve">computer </w:t>
-      </w:r>
-      <w:r>
-        <w:rPr>
-          <w:rFonts w:cstheme="minorHAnsi"/>
-          <w:i/>
-          <w:color w:val="4F81BD" w:themeColor="accent1"/>
-        </w:rPr>
-        <w:t xml:space="preserve">systems. They are planning to </w:t>
-      </w:r>
-      <w:r>
-        <w:rPr>
-          <w:rFonts w:cstheme="minorHAnsi"/>
-          <w:i/>
-          <w:color w:val="4F81BD" w:themeColor="accent1"/>
-        </w:rPr>
-        <w:t>replace</w:t>
-      </w:r>
-      <w:r>
-        <w:rPr>
-          <w:rFonts w:cstheme="minorHAnsi"/>
-          <w:i/>
-          <w:color w:val="4F81BD" w:themeColor="accent1"/>
-        </w:rPr>
-        <w:t xml:space="preserve"> their current IT services (HR</w:t>
-      </w:r>
-      <w:r>
-        <w:rPr>
-          <w:rFonts w:cstheme="minorHAnsi"/>
-          <w:i/>
-          <w:color w:val="4F81BD" w:themeColor="accent1"/>
-        </w:rPr>
-        <w:t xml:space="preserve"> &amp;</w:t>
-      </w:r>
-      <w:r>
-        <w:rPr>
-          <w:rFonts w:cstheme="minorHAnsi"/>
-          <w:i/>
-          <w:color w:val="4F81BD" w:themeColor="accent1"/>
-        </w:rPr>
-        <w:t xml:space="preserve"> Payroll</w:t>
-      </w:r>
-      <w:r>
-        <w:rPr>
-          <w:rFonts w:cstheme="minorHAnsi"/>
-          <w:i/>
-          <w:color w:val="4F81BD" w:themeColor="accent1"/>
-        </w:rPr>
-        <w:t>, Finance</w:t>
-      </w:r>
-      <w:r>
-        <w:rPr>
-          <w:rFonts w:cstheme="minorHAnsi"/>
-          <w:i/>
-          <w:color w:val="4F81BD" w:themeColor="accent1"/>
-        </w:rPr>
-        <w:t xml:space="preserve"> and Stock Control) as well as introducing new, specialist services (Sales Analysis</w:t>
-      </w:r>
-      <w:r>
-        <w:rPr>
-          <w:rFonts w:cstheme="minorHAnsi"/>
-          <w:i/>
-          <w:color w:val="4F81BD" w:themeColor="accent1"/>
-        </w:rPr>
-        <w:t>, Marketing</w:t>
-      </w:r>
-      <w:r>
-        <w:rPr>
-          <w:rFonts w:cstheme="minorHAnsi"/>
-          <w:i/>
-          <w:color w:val="4F81BD" w:themeColor="accent1"/>
-        </w:rPr>
-        <w:t xml:space="preserve">, Delivery </w:t>
-      </w:r>
-      <w:r>
-        <w:rPr>
-          <w:rFonts w:cstheme="minorHAnsi"/>
-          <w:i/>
-          <w:color w:val="4F81BD" w:themeColor="accent1"/>
-        </w:rPr>
-        <w:t>F</w:t>
-      </w:r>
-      <w:r>
-        <w:rPr>
-          <w:rFonts w:cstheme="minorHAnsi"/>
-          <w:i/>
-          <w:color w:val="4F81BD" w:themeColor="accent1"/>
-        </w:rPr>
-        <w:t xml:space="preserve">leet </w:t>
-      </w:r>
-      <w:r>
-        <w:rPr>
-          <w:rFonts w:cstheme="minorHAnsi"/>
-          <w:i/>
-          <w:color w:val="4F81BD" w:themeColor="accent1"/>
-        </w:rPr>
-        <w:t>M</w:t>
-      </w:r>
-      <w:r>
-        <w:rPr>
-          <w:rFonts w:cstheme="minorHAnsi"/>
-          <w:i/>
-          <w:color w:val="4F81BD" w:themeColor="accent1"/>
-        </w:rPr>
-        <w:t>anagement</w:t>
-      </w:r>
-      <w:r>
-        <w:rPr>
-          <w:rFonts w:cstheme="minorHAnsi"/>
-          <w:i/>
-          <w:color w:val="4F81BD" w:themeColor="accent1"/>
-        </w:rPr>
-        <w:t xml:space="preserve"> </w:t>
-      </w:r>
-      <w:r>
-        <w:rPr>
-          <w:rFonts w:cstheme="minorHAnsi"/>
-          <w:i/>
-          <w:color w:val="4F81BD" w:themeColor="accent1"/>
-        </w:rPr>
-        <w:t xml:space="preserve">and </w:t>
-      </w:r>
-      <w:r>
-        <w:rPr>
-          <w:rFonts w:cstheme="minorHAnsi"/>
-          <w:i/>
-          <w:color w:val="4F81BD" w:themeColor="accent1"/>
-        </w:rPr>
-        <w:t xml:space="preserve">Customer Loyalty Scheme). </w:t>
-      </w:r>
-    </w:p>
-    <w:p>
-      <w:pPr>
-        <w:rPr>
-          <w:rFonts w:cstheme="minorHAnsi"/>
-          <w:i/>
-          <w:color w:val="4F81BD" w:themeColor="accent1"/>
-        </w:rPr>
-      </w:pPr>
-    </w:p>
-    <w:p>
-      <w:pPr>
-        <w:rPr>
-          <w:rFonts w:cstheme="minorHAnsi"/>
-          <w:i/>
-          <w:color w:val="4F81BD" w:themeColor="accent1"/>
-        </w:rPr>
-      </w:pPr>
-      <w:r>
-        <w:rPr>
-          <w:rFonts w:cstheme="minorHAnsi"/>
-          <w:i/>
-          <w:color w:val="4F81BD" w:themeColor="accent1"/>
-        </w:rPr>
-        <w:t>Th</w:t>
-      </w:r>
-      <w:r>
-        <w:rPr>
-          <w:rFonts w:cstheme="minorHAnsi"/>
-          <w:i/>
-          <w:color w:val="4F81BD" w:themeColor="accent1"/>
-        </w:rPr>
-        <w:t>e</w:t>
-      </w:r>
-      <w:r>
-        <w:rPr>
-          <w:rFonts w:cstheme="minorHAnsi"/>
-          <w:i/>
-          <w:color w:val="4F81BD" w:themeColor="accent1"/>
-        </w:rPr>
-        <w:t xml:space="preserve"> proposed new system will take the form of a modularized ERP system.</w:t>
-      </w:r>
-      <w:r>
-        <w:rPr>
-          <w:rFonts w:cstheme="minorHAnsi"/>
-          <w:i/>
-          <w:color w:val="4F81BD" w:themeColor="accent1"/>
-        </w:rPr>
-        <w:t xml:space="preserve"> The complete system is being developed and supplied by</w:t>
-      </w:r>
-      <w:r>
-        <w:rPr>
-          <w:rFonts w:cstheme="minorHAnsi"/>
-          <w:i/>
-          <w:color w:val="4F81BD" w:themeColor="accent1"/>
-        </w:rPr>
-        <w:t xml:space="preserve"> </w:t>
-      </w:r>
-      <w:proofErr w:type="spellStart"/>
-      <w:r>
-        <w:rPr>
-          <w:rFonts w:cstheme="minorHAnsi"/>
-          <w:i/>
-          <w:color w:val="4F81BD" w:themeColor="accent1"/>
-        </w:rPr>
-        <w:t>IS</w:t>
-      </w:r>
-      <w:r>
-        <w:rPr>
-          <w:rFonts w:cstheme="minorHAnsi"/>
-          <w:i/>
-          <w:color w:val="4F81BD" w:themeColor="accent1"/>
-        </w:rPr>
-        <w:t>Digidol</w:t>
-      </w:r>
-      <w:proofErr w:type="spellEnd"/>
-      <w:r>
-        <w:rPr>
-          <w:rFonts w:cstheme="minorHAnsi"/>
-          <w:i/>
-          <w:color w:val="4F81BD" w:themeColor="accent1"/>
-        </w:rPr>
         <w:t>.</w:t>
       </w:r>
     </w:p>
@@ -1716,25 +1723,7 @@
           <w:i/>
           <w:color w:val="4F81BD" w:themeColor="accent1"/>
         </w:rPr>
-        <w:t xml:space="preserve">As part of the initial project planning, </w:t>
-      </w:r>
-      <w:proofErr w:type="spellStart"/>
-      <w:r>
-        <w:rPr>
-          <w:rFonts w:cstheme="minorHAnsi"/>
-          <w:i/>
-          <w:color w:val="4F81BD" w:themeColor="accent1"/>
-        </w:rPr>
-        <w:t>Liddli</w:t>
-      </w:r>
-      <w:proofErr w:type="spellEnd"/>
-      <w:r>
-        <w:rPr>
-          <w:rFonts w:cstheme="minorHAnsi"/>
-          <w:i/>
-          <w:color w:val="4F81BD" w:themeColor="accent1"/>
-        </w:rPr>
-        <w:t xml:space="preserve"> </w:t>
+        <w:t xml:space="preserve">As part of the initial project planning, Liddli </w:t>
       </w:r>
       <w:r>
         <w:rPr>
@@ -3087,10 +3076,7 @@
         <w:t>should</w:t>
       </w:r>
       <w:r>
-        <w:t xml:space="preserve"> be documented.</w:t>
-      </w:r>
-      <w:r>
-        <w:t xml:space="preserve"> </w:t>
+        <w:t xml:space="preserve"> be documented. </w:t>
       </w:r>
       <w:r>
         <w:t xml:space="preserve">You must provide clear evidence of how the coursework was managed. </w:t>
@@ -3831,23 +3817,7 @@
                 <w:sz w:val="22"/>
                 <w:szCs w:val="22"/>
               </w:rPr>
-              <w:t xml:space="preserve"> </w:t>
-            </w:r>
-            <w:r>
-              <w:rPr>
-                <w:rFonts w:ascii="Arial" w:eastAsia="Arial" w:hAnsi="Arial" w:cs="Arial"/>
-                <w:sz w:val="22"/>
-                <w:szCs w:val="22"/>
-              </w:rPr>
-              <w:t>Deliverables are mostly of a</w:t>
-            </w:r>
-            <w:r>
-              <w:rPr>
-                <w:rFonts w:ascii="Arial" w:eastAsia="Arial" w:hAnsi="Arial" w:cs="Arial"/>
-                <w:sz w:val="22"/>
-                <w:szCs w:val="22"/>
-              </w:rPr>
-              <w:t>n acceptable</w:t>
+              <w:t xml:space="preserve"> Deliverables are mostly of an acceptable</w:t>
             </w:r>
             <w:r>
               <w:rPr>
@@ -3938,39 +3908,7 @@
                 <w:sz w:val="22"/>
                 <w:szCs w:val="22"/>
               </w:rPr>
-              <w:t xml:space="preserve"> </w:t>
-            </w:r>
-            <w:r>
-              <w:rPr>
-                <w:rFonts w:ascii="Arial" w:eastAsia="Arial" w:hAnsi="Arial" w:cs="Arial"/>
-                <w:sz w:val="22"/>
-                <w:szCs w:val="22"/>
-              </w:rPr>
-              <w:t xml:space="preserve">Deliverables are mostly of </w:t>
-            </w:r>
-            <w:r>
-              <w:rPr>
-                <w:rFonts w:ascii="Arial" w:eastAsia="Arial" w:hAnsi="Arial" w:cs="Arial"/>
-                <w:sz w:val="22"/>
-                <w:szCs w:val="22"/>
-              </w:rPr>
-              <w:t>a high</w:t>
-            </w:r>
-            <w:r>
-              <w:rPr>
-                <w:rFonts w:ascii="Arial" w:eastAsia="Arial" w:hAnsi="Arial" w:cs="Arial"/>
-                <w:sz w:val="22"/>
-                <w:szCs w:val="22"/>
-              </w:rPr>
-              <w:t xml:space="preserve"> standard</w:t>
-            </w:r>
-            <w:r>
-              <w:rPr>
-                <w:rFonts w:ascii="Arial" w:eastAsia="Arial" w:hAnsi="Arial" w:cs="Arial"/>
-                <w:sz w:val="22"/>
-                <w:szCs w:val="22"/>
-              </w:rPr>
-              <w:t xml:space="preserve"> but there are some weaknesses.</w:t>
+              <w:t xml:space="preserve"> Deliverables are mostly of a high standard but there are some weaknesses.</w:t>
             </w:r>
           </w:p>
         </w:tc>
@@ -4034,15 +3972,7 @@
                 <w:sz w:val="22"/>
                 <w:szCs w:val="22"/>
               </w:rPr>
-              <w:t>the required project management tools and techniques</w:t>
-            </w:r>
-            <w:r>
-              <w:rPr>
-                <w:rFonts w:ascii="Arial" w:eastAsia="Arial" w:hAnsi="Arial" w:cs="Arial"/>
-                <w:sz w:val="22"/>
-                <w:szCs w:val="22"/>
-              </w:rPr>
-              <w:t xml:space="preserve">; </w:t>
+              <w:t xml:space="preserve">the required project management tools and techniques; </w:t>
             </w:r>
             <w:r>
               <w:rPr>
@@ -4172,31 +4102,7 @@
                 <w:sz w:val="22"/>
                 <w:szCs w:val="22"/>
               </w:rPr>
-              <w:t xml:space="preserve"> </w:t>
-            </w:r>
-            <w:r>
-              <w:rPr>
-                <w:rFonts w:ascii="Arial" w:eastAsia="Arial" w:hAnsi="Arial" w:cs="Arial"/>
-                <w:sz w:val="22"/>
-                <w:szCs w:val="22"/>
-              </w:rPr>
-              <w:t xml:space="preserve">Deliverables are of a </w:t>
-            </w:r>
-            <w:r>
-              <w:rPr>
-                <w:rFonts w:ascii="Arial" w:eastAsia="Arial" w:hAnsi="Arial" w:cs="Arial"/>
-                <w:sz w:val="22"/>
-                <w:szCs w:val="22"/>
-              </w:rPr>
-              <w:t xml:space="preserve">very </w:t>
-            </w:r>
-            <w:r>
-              <w:rPr>
-                <w:rFonts w:ascii="Arial" w:eastAsia="Arial" w:hAnsi="Arial" w:cs="Arial"/>
-                <w:sz w:val="22"/>
-                <w:szCs w:val="22"/>
-              </w:rPr>
-              <w:t>high standard with very few weaknesses.</w:t>
+              <w:t xml:space="preserve"> Deliverables are of a very high standard with very few weaknesses.</w:t>
             </w:r>
           </w:p>
         </w:tc>
@@ -4216,7 +4122,7 @@
 </file>
 
 <file path=word/endnotes.xml><?xml version="1.0" encoding="utf-8"?>
-<w:endnotes xmlns:wpc="http://schemas.microsoft.com/office/word/2010/wordprocessingCanvas" xmlns:cx="http://schemas.microsoft.com/office/drawing/2014/chartex" xmlns:cx1="http://schemas.microsoft.com/office/drawing/2015/9/8/chartex" xmlns:cx2="http://schemas.microsoft.com/office/drawing/2015/10/21/chartex" xmlns:cx3="http://schemas.microsoft.com/office/drawing/2016/5/9/chartex" xmlns:cx4="http://schemas.microsoft.com/office/drawing/2016/5/10/chartex" xmlns:cx5="http://schemas.microsoft.com/office/drawing/2016/5/11/chartex" xmlns:cx6="http://schemas.microsoft.com/office/drawing/2016/5/12/chartex" xmlns:cx7="http://schemas.microsoft.com/office/drawing/2016/5/13/chartex" xmlns:cx8="http://schemas.microsoft.com/office/drawing/2016/5/14/chartex" xmlns:mc="http://schemas.openxmlformats.org/markup-compatibility/2006" xmlns:aink="http://schemas.microsoft.com/office/drawing/2016/ink" xmlns:am3d="http://schemas.microsoft.com/office/drawing/2017/model3d" xmlns:o="urn:schemas-microsoft-com:office:office" xmlns:r="http://schemas.openxmlformats.org/officeDocument/2006/relationships" xmlns:m="http://schemas.openxmlformats.org/officeDocument/2006/math" xmlns:v="urn:schemas-microsoft-com:vml" xmlns:wp14="http://schemas.microsoft.com/office/word/2010/wordprocessingDrawing" xmlns:wp="http://schemas.openxmlformats.org/drawingml/2006/wordprocessingDrawing" xmlns:w10="urn:schemas-microsoft-com:office:word" xmlns:w="http://schemas.openxmlformats.org/wordprocessingml/2006/main" xmlns:w14="http://schemas.microsoft.com/office/word/2010/wordml" xmlns:w15="http://schemas.microsoft.com/office/word/2012/wordml" xmlns:w16cex="http://schemas.microsoft.com/office/word/2018/wordml/cex" xmlns:w16cid="http://schemas.microsoft.com/office/word/2016/wordml/cid" xmlns:w16="http://schemas.microsoft.com/office/word/2018/wordml" xmlns:w16se="http://schemas.microsoft.com/office/word/2015/wordml/symex" xmlns:wpg="http://schemas.microsoft.com/office/word/2010/wordprocessingGroup" xmlns:wpi="http://schemas.microsoft.com/office/word/2010/wordprocessingInk" xmlns:wne="http://schemas.microsoft.com/office/word/2006/wordml" xmlns:wps="http://schemas.microsoft.com/office/word/2010/wordprocessingShape" mc:Ignorable="w14 w15 w16se w16cid w16 w16cex wp14">
+<w:endnotes xmlns:wpc="http://schemas.microsoft.com/office/word/2010/wordprocessingCanvas" xmlns:cx="http://schemas.microsoft.com/office/drawing/2014/chartex" xmlns:cx1="http://schemas.microsoft.com/office/drawing/2015/9/8/chartex" xmlns:cx2="http://schemas.microsoft.com/office/drawing/2015/10/21/chartex" xmlns:cx3="http://schemas.microsoft.com/office/drawing/2016/5/9/chartex" xmlns:cx4="http://schemas.microsoft.com/office/drawing/2016/5/10/chartex" xmlns:cx5="http://schemas.microsoft.com/office/drawing/2016/5/11/chartex" xmlns:cx6="http://schemas.microsoft.com/office/drawing/2016/5/12/chartex" xmlns:cx7="http://schemas.microsoft.com/office/drawing/2016/5/13/chartex" xmlns:cx8="http://schemas.microsoft.com/office/drawing/2016/5/14/chartex" xmlns:mc="http://schemas.openxmlformats.org/markup-compatibility/2006" xmlns:aink="http://schemas.microsoft.com/office/drawing/2016/ink" xmlns:am3d="http://schemas.microsoft.com/office/drawing/2017/model3d" xmlns:o="urn:schemas-microsoft-com:office:office" xmlns:r="http://schemas.openxmlformats.org/officeDocument/2006/relationships" xmlns:m="http://schemas.openxmlformats.org/officeDocument/2006/math" xmlns:v="urn:schemas-microsoft-com:vml" xmlns:wp14="http://schemas.microsoft.com/office/word/2010/wordprocessingDrawing" xmlns:wp="http://schemas.openxmlformats.org/drawingml/2006/wordprocessingDrawing" xmlns:w10="urn:schemas-microsoft-com:office:word" xmlns:w="http://schemas.openxmlformats.org/wordprocessingml/2006/main" xmlns:w14="http://schemas.microsoft.com/office/word/2010/wordml" xmlns:w15="http://schemas.microsoft.com/office/word/2012/wordml" xmlns:w16cex="http://schemas.microsoft.com/office/word/2018/wordml/cex" xmlns:w16cid="http://schemas.microsoft.com/office/word/2016/wordml/cid" xmlns:w16="http://schemas.microsoft.com/office/word/2018/wordml" xmlns:w16sdtdh="http://schemas.microsoft.com/office/word/2020/wordml/sdtdatahash" xmlns:w16se="http://schemas.microsoft.com/office/word/2015/wordml/symex" xmlns:wpg="http://schemas.microsoft.com/office/word/2010/wordprocessingGroup" xmlns:wpi="http://schemas.microsoft.com/office/word/2010/wordprocessingInk" xmlns:wne="http://schemas.microsoft.com/office/word/2006/wordml" xmlns:wps="http://schemas.microsoft.com/office/word/2010/wordprocessingShape" mc:Ignorable="w14 w15 w16se w16cid w16 w16cex w16sdtdh wp14">
   <w:endnote w:type="separator" w:id="-1">
     <w:p>
       <w:r>
@@ -4235,7 +4141,7 @@
 </file>
 
 <file path=word/footnotes.xml><?xml version="1.0" encoding="utf-8"?>
-<w:footnotes xmlns:wpc="http://schemas.microsoft.com/office/word/2010/wordprocessingCanvas" xmlns:cx="http://schemas.microsoft.com/office/drawing/2014/chartex" xmlns:cx1="http://schemas.microsoft.com/office/drawing/2015/9/8/chartex" xmlns:cx2="http://schemas.microsoft.com/office/drawing/2015/10/21/chartex" xmlns:cx3="http://schemas.microsoft.com/office/drawing/2016/5/9/chartex" xmlns:cx4="http://schemas.microsoft.com/office/drawing/2016/5/10/chartex" xmlns:cx5="http://schemas.microsoft.com/office/drawing/2016/5/11/chartex" xmlns:cx6="http://schemas.microsoft.com/office/drawing/2016/5/12/chartex" xmlns:cx7="http://schemas.microsoft.com/office/drawing/2016/5/13/chartex" xmlns:cx8="http://schemas.microsoft.com/office/drawing/2016/5/14/chartex" xmlns:mc="http://schemas.openxmlformats.org/markup-compatibility/2006" xmlns:aink="http://schemas.microsoft.com/office/drawing/2016/ink" xmlns:am3d="http://schemas.microsoft.com/office/drawing/2017/model3d" xmlns:o="urn:schemas-microsoft-com:office:office" xmlns:r="http://schemas.openxmlformats.org/officeDocument/2006/relationships" xmlns:m="http://schemas.openxmlformats.org/officeDocument/2006/math" xmlns:v="urn:schemas-microsoft-com:vml" xmlns:wp14="http://schemas.microsoft.com/office/word/2010/wordprocessingDrawing" xmlns:wp="http://schemas.openxmlformats.org/drawingml/2006/wordprocessingDrawing" xmlns:w10="urn:schemas-microsoft-com:office:word" xmlns:w="http://schemas.openxmlformats.org/wordprocessingml/2006/main" xmlns:w14="http://schemas.microsoft.com/office/word/2010/wordml" xmlns:w15="http://schemas.microsoft.com/office/word/2012/wordml" xmlns:w16cex="http://schemas.microsoft.com/office/word/2018/wordml/cex" xmlns:w16cid="http://schemas.microsoft.com/office/word/2016/wordml/cid" xmlns:w16="http://schemas.microsoft.com/office/word/2018/wordml" xmlns:w16se="http://schemas.microsoft.com/office/word/2015/wordml/symex" xmlns:wpg="http://schemas.microsoft.com/office/word/2010/wordprocessingGroup" xmlns:wpi="http://schemas.microsoft.com/office/word/2010/wordprocessingInk" xmlns:wne="http://schemas.microsoft.com/office/word/2006/wordml" xmlns:wps="http://schemas.microsoft.com/office/word/2010/wordprocessingShape" mc:Ignorable="w14 w15 w16se w16cid w16 w16cex wp14">
+<w:footnotes xmlns:wpc="http://schemas.microsoft.com/office/word/2010/wordprocessingCanvas" xmlns:cx="http://schemas.microsoft.com/office/drawing/2014/chartex" xmlns:cx1="http://schemas.microsoft.com/office/drawing/2015/9/8/chartex" xmlns:cx2="http://schemas.microsoft.com/office/drawing/2015/10/21/chartex" xmlns:cx3="http://schemas.microsoft.com/office/drawing/2016/5/9/chartex" xmlns:cx4="http://schemas.microsoft.com/office/drawing/2016/5/10/chartex" xmlns:cx5="http://schemas.microsoft.com/office/drawing/2016/5/11/chartex" xmlns:cx6="http://schemas.microsoft.com/office/drawing/2016/5/12/chartex" xmlns:cx7="http://schemas.microsoft.com/office/drawing/2016/5/13/chartex" xmlns:cx8="http://schemas.microsoft.com/office/drawing/2016/5/14/chartex" xmlns:mc="http://schemas.openxmlformats.org/markup-compatibility/2006" xmlns:aink="http://schemas.microsoft.com/office/drawing/2016/ink" xmlns:am3d="http://schemas.microsoft.com/office/drawing/2017/model3d" xmlns:o="urn:schemas-microsoft-com:office:office" xmlns:r="http://schemas.openxmlformats.org/officeDocument/2006/relationships" xmlns:m="http://schemas.openxmlformats.org/officeDocument/2006/math" xmlns:v="urn:schemas-microsoft-com:vml" xmlns:wp14="http://schemas.microsoft.com/office/word/2010/wordprocessingDrawing" xmlns:wp="http://schemas.openxmlformats.org/drawingml/2006/wordprocessingDrawing" xmlns:w10="urn:schemas-microsoft-com:office:word" xmlns:w="http://schemas.openxmlformats.org/wordprocessingml/2006/main" xmlns:w14="http://schemas.microsoft.com/office/word/2010/wordml" xmlns:w15="http://schemas.microsoft.com/office/word/2012/wordml" xmlns:w16cex="http://schemas.microsoft.com/office/word/2018/wordml/cex" xmlns:w16cid="http://schemas.microsoft.com/office/word/2016/wordml/cid" xmlns:w16="http://schemas.microsoft.com/office/word/2018/wordml" xmlns:w16sdtdh="http://schemas.microsoft.com/office/word/2020/wordml/sdtdatahash" xmlns:w16se="http://schemas.microsoft.com/office/word/2015/wordml/symex" xmlns:wpg="http://schemas.microsoft.com/office/word/2010/wordprocessingGroup" xmlns:wpi="http://schemas.microsoft.com/office/word/2010/wordprocessingInk" xmlns:wne="http://schemas.microsoft.com/office/word/2006/wordml" xmlns:wps="http://schemas.microsoft.com/office/word/2010/wordprocessingShape" mc:Ignorable="w14 w15 w16se w16cid w16 w16cex w16sdtdh wp14">
   <w:footnote w:type="separator" w:id="-1">
     <w:p>
       <w:r>
@@ -4254,7 +4160,7 @@
 </file>
 
 <file path=word/header1.xml><?xml version="1.0" encoding="utf-8"?>
-<w:hdr xmlns:wpc="http://schemas.microsoft.com/office/word/2010/wordprocessingCanvas" xmlns:cx="http://schemas.microsoft.com/office/drawing/2014/chartex" xmlns:cx1="http://schemas.microsoft.com/office/drawing/2015/9/8/chartex" xmlns:cx2="http://schemas.microsoft.com/office/drawing/2015/10/21/chartex" xmlns:cx3="http://schemas.microsoft.com/office/drawing/2016/5/9/chartex" xmlns:cx4="http://schemas.microsoft.com/office/drawing/2016/5/10/chartex" xmlns:cx5="http://schemas.microsoft.com/office/drawing/2016/5/11/chartex" xmlns:cx6="http://schemas.microsoft.com/office/drawing/2016/5/12/chartex" xmlns:cx7="http://schemas.microsoft.com/office/drawing/2016/5/13/chartex" xmlns:cx8="http://schemas.microsoft.com/office/drawing/2016/5/14/chartex" xmlns:mc="http://schemas.openxmlformats.org/markup-compatibility/2006" xmlns:aink="http://schemas.microsoft.com/office/drawing/2016/ink" xmlns:am3d="http://schemas.microsoft.com/office/drawing/2017/model3d" xmlns:o="urn:schemas-microsoft-com:office:office" xmlns:r="http://schemas.openxmlformats.org/officeDocument/2006/relationships" xmlns:m="http://schemas.openxmlformats.org/officeDocument/2006/math" xmlns:v="urn:schemas-microsoft-com:vml" xmlns:wp14="http://schemas.microsoft.com/office/word/2010/wordprocessingDrawing" xmlns:wp="http://schemas.openxmlformats.org/drawingml/2006/wordprocessingDrawing" xmlns:w10="urn:schemas-microsoft-com:office:word" xmlns:w="http://schemas.openxmlformats.org/wordprocessingml/2006/main" xmlns:w14="http://schemas.microsoft.com/office/word/2010/wordml" xmlns:w15="http://schemas.microsoft.com/office/word/2012/wordml" xmlns:w16cex="http://schemas.microsoft.com/office/word/2018/wordml/cex" xmlns:w16cid="http://schemas.microsoft.com/office/word/2016/wordml/cid" xmlns:w16="http://schemas.microsoft.com/office/word/2018/wordml" xmlns:w16se="http://schemas.microsoft.com/office/word/2015/wordml/symex" xmlns:wpg="http://schemas.microsoft.com/office/word/2010/wordprocessingGroup" xmlns:wpi="http://schemas.microsoft.com/office/word/2010/wordprocessingInk" xmlns:wne="http://schemas.microsoft.com/office/word/2006/wordml" xmlns:wps="http://schemas.microsoft.com/office/word/2010/wordprocessingShape" mc:Ignorable="w14 w15 w16se w16cid w16 w16cex wp14">
+<w:hdr xmlns:wpc="http://schemas.microsoft.com/office/word/2010/wordprocessingCanvas" xmlns:cx="http://schemas.microsoft.com/office/drawing/2014/chartex" xmlns:cx1="http://schemas.microsoft.com/office/drawing/2015/9/8/chartex" xmlns:cx2="http://schemas.microsoft.com/office/drawing/2015/10/21/chartex" xmlns:cx3="http://schemas.microsoft.com/office/drawing/2016/5/9/chartex" xmlns:cx4="http://schemas.microsoft.com/office/drawing/2016/5/10/chartex" xmlns:cx5="http://schemas.microsoft.com/office/drawing/2016/5/11/chartex" xmlns:cx6="http://schemas.microsoft.com/office/drawing/2016/5/12/chartex" xmlns:cx7="http://schemas.microsoft.com/office/drawing/2016/5/13/chartex" xmlns:cx8="http://schemas.microsoft.com/office/drawing/2016/5/14/chartex" xmlns:mc="http://schemas.openxmlformats.org/markup-compatibility/2006" xmlns:aink="http://schemas.microsoft.com/office/drawing/2016/ink" xmlns:am3d="http://schemas.microsoft.com/office/drawing/2017/model3d" xmlns:o="urn:schemas-microsoft-com:office:office" xmlns:r="http://schemas.openxmlformats.org/officeDocument/2006/relationships" xmlns:m="http://schemas.openxmlformats.org/officeDocument/2006/math" xmlns:v="urn:schemas-microsoft-com:vml" xmlns:wp14="http://schemas.microsoft.com/office/word/2010/wordprocessingDrawing" xmlns:wp="http://schemas.openxmlformats.org/drawingml/2006/wordprocessingDrawing" xmlns:w10="urn:schemas-microsoft-com:office:word" xmlns:w="http://schemas.openxmlformats.org/wordprocessingml/2006/main" xmlns:w14="http://schemas.microsoft.com/office/word/2010/wordml" xmlns:w15="http://schemas.microsoft.com/office/word/2012/wordml" xmlns:w16cex="http://schemas.microsoft.com/office/word/2018/wordml/cex" xmlns:w16cid="http://schemas.microsoft.com/office/word/2016/wordml/cid" xmlns:w16="http://schemas.microsoft.com/office/word/2018/wordml" xmlns:w16sdtdh="http://schemas.microsoft.com/office/word/2020/wordml/sdtdatahash" xmlns:w16se="http://schemas.microsoft.com/office/word/2015/wordml/symex" xmlns:wpg="http://schemas.microsoft.com/office/word/2010/wordprocessingGroup" xmlns:wpi="http://schemas.microsoft.com/office/word/2010/wordprocessingInk" xmlns:wne="http://schemas.microsoft.com/office/word/2006/wordml" xmlns:wps="http://schemas.microsoft.com/office/word/2010/wordprocessingShape" mc:Ignorable="w14 w15 w16se w16cid w16 w16cex w16sdtdh wp14">
   <w:p>
     <w:pPr>
       <w:pStyle w:val="Header"/>
@@ -4269,7 +4175,7 @@
 </file>
 
 <file path=word/numbering.xml><?xml version="1.0" encoding="utf-8"?>
-<w:numbering xmlns:wpc="http://schemas.microsoft.com/office/word/2010/wordprocessingCanvas" xmlns:cx="http://schemas.microsoft.com/office/drawing/2014/chartex" xmlns:cx1="http://schemas.microsoft.com/office/drawing/2015/9/8/chartex" xmlns:cx2="http://schemas.microsoft.com/office/drawing/2015/10/21/chartex" xmlns:cx3="http://schemas.microsoft.com/office/drawing/2016/5/9/chartex" xmlns:cx4="http://schemas.microsoft.com/office/drawing/2016/5/10/chartex" xmlns:cx5="http://schemas.microsoft.com/office/drawing/2016/5/11/chartex" xmlns:cx6="http://schemas.microsoft.com/office/drawing/2016/5/12/chartex" xmlns:cx7="http://schemas.microsoft.com/office/drawing/2016/5/13/chartex" xmlns:cx8="http://schemas.microsoft.com/office/drawing/2016/5/14/chartex" xmlns:mc="http://schemas.openxmlformats.org/markup-compatibility/2006" xmlns:aink="http://schemas.microsoft.com/office/drawing/2016/ink" xmlns:am3d="http://schemas.microsoft.com/office/drawing/2017/model3d" xmlns:o="urn:schemas-microsoft-com:office:office" xmlns:r="http://schemas.openxmlformats.org/officeDocument/2006/relationships" xmlns:m="http://schemas.openxmlformats.org/officeDocument/2006/math" xmlns:v="urn:schemas-microsoft-com:vml" xmlns:wp14="http://schemas.microsoft.com/office/word/2010/wordprocessingDrawing" xmlns:wp="http://schemas.openxmlformats.org/drawingml/2006/wordprocessingDrawing" xmlns:w10="urn:schemas-microsoft-com:office:word" xmlns:w="http://schemas.openxmlformats.org/wordprocessingml/2006/main" xmlns:w14="http://schemas.microsoft.com/office/word/2010/wordml" xmlns:w15="http://schemas.microsoft.com/office/word/2012/wordml" xmlns:w16cex="http://schemas.microsoft.com/office/word/2018/wordml/cex" xmlns:w16cid="http://schemas.microsoft.com/office/word/2016/wordml/cid" xmlns:w16="http://schemas.microsoft.com/office/word/2018/wordml" xmlns:w16se="http://schemas.microsoft.com/office/word/2015/wordml/symex" xmlns:wpg="http://schemas.microsoft.com/office/word/2010/wordprocessingGroup" xmlns:wpi="http://schemas.microsoft.com/office/word/2010/wordprocessingInk" xmlns:wne="http://schemas.microsoft.com/office/word/2006/wordml" xmlns:wps="http://schemas.microsoft.com/office/word/2010/wordprocessingShape" mc:Ignorable="w14 w15 w16se w16cid w16 w16cex wp14">
+<w:numbering xmlns:wpc="http://schemas.microsoft.com/office/word/2010/wordprocessingCanvas" xmlns:cx="http://schemas.microsoft.com/office/drawing/2014/chartex" xmlns:cx1="http://schemas.microsoft.com/office/drawing/2015/9/8/chartex" xmlns:cx2="http://schemas.microsoft.com/office/drawing/2015/10/21/chartex" xmlns:cx3="http://schemas.microsoft.com/office/drawing/2016/5/9/chartex" xmlns:cx4="http://schemas.microsoft.com/office/drawing/2016/5/10/chartex" xmlns:cx5="http://schemas.microsoft.com/office/drawing/2016/5/11/chartex" xmlns:cx6="http://schemas.microsoft.com/office/drawing/2016/5/12/chartex" xmlns:cx7="http://schemas.microsoft.com/office/drawing/2016/5/13/chartex" xmlns:cx8="http://schemas.microsoft.com/office/drawing/2016/5/14/chartex" xmlns:mc="http://schemas.openxmlformats.org/markup-compatibility/2006" xmlns:aink="http://schemas.microsoft.com/office/drawing/2016/ink" xmlns:am3d="http://schemas.microsoft.com/office/drawing/2017/model3d" xmlns:o="urn:schemas-microsoft-com:office:office" xmlns:r="http://schemas.openxmlformats.org/officeDocument/2006/relationships" xmlns:m="http://schemas.openxmlformats.org/officeDocument/2006/math" xmlns:v="urn:schemas-microsoft-com:vml" xmlns:wp14="http://schemas.microsoft.com/office/word/2010/wordprocessingDrawing" xmlns:wp="http://schemas.openxmlformats.org/drawingml/2006/wordprocessingDrawing" xmlns:w10="urn:schemas-microsoft-com:office:word" xmlns:w="http://schemas.openxmlformats.org/wordprocessingml/2006/main" xmlns:w14="http://schemas.microsoft.com/office/word/2010/wordml" xmlns:w15="http://schemas.microsoft.com/office/word/2012/wordml" xmlns:w16cex="http://schemas.microsoft.com/office/word/2018/wordml/cex" xmlns:w16cid="http://schemas.microsoft.com/office/word/2016/wordml/cid" xmlns:w16="http://schemas.microsoft.com/office/word/2018/wordml" xmlns:w16sdtdh="http://schemas.microsoft.com/office/word/2020/wordml/sdtdatahash" xmlns:w16se="http://schemas.microsoft.com/office/word/2015/wordml/symex" xmlns:wpg="http://schemas.microsoft.com/office/word/2010/wordprocessingGroup" xmlns:wpi="http://schemas.microsoft.com/office/word/2010/wordprocessingInk" xmlns:wne="http://schemas.microsoft.com/office/word/2006/wordml" xmlns:wps="http://schemas.microsoft.com/office/word/2010/wordprocessingShape" mc:Ignorable="w14 w15 w16se w16cid w16 w16cex w16sdtdh wp14">
   <w:abstractNum w:abstractNumId="0" w15:restartNumberingAfterBreak="0">
     <w:nsid w:val="11663C66"/>
     <w:multiLevelType w:val="hybridMultilevel"/>
@@ -5060,7 +4966,7 @@
 </file>
 
 <file path=word/styles.xml><?xml version="1.0" encoding="utf-8"?>
-<w:styles xmlns:mc="http://schemas.openxmlformats.org/markup-compatibility/2006" xmlns:r="http://schemas.openxmlformats.org/officeDocument/2006/relationships" xmlns:w="http://schemas.openxmlformats.org/wordprocessingml/2006/main" xmlns:w14="http://schemas.microsoft.com/office/word/2010/wordml" xmlns:w15="http://schemas.microsoft.com/office/word/2012/wordml" xmlns:w16cex="http://schemas.microsoft.com/office/word/2018/wordml/cex" xmlns:w16cid="http://schemas.microsoft.com/office/word/2016/wordml/cid" xmlns:w16="http://schemas.microsoft.com/office/word/2018/wordml" xmlns:w16se="http://schemas.microsoft.com/office/word/2015/wordml/symex" mc:Ignorable="w14 w15 w16se w16cid w16 w16cex">
+<w:styles xmlns:mc="http://schemas.openxmlformats.org/markup-compatibility/2006" xmlns:r="http://schemas.openxmlformats.org/officeDocument/2006/relationships" xmlns:w="http://schemas.openxmlformats.org/wordprocessingml/2006/main" xmlns:w14="http://schemas.microsoft.com/office/word/2010/wordml" xmlns:w15="http://schemas.microsoft.com/office/word/2012/wordml" xmlns:w16cex="http://schemas.microsoft.com/office/word/2018/wordml/cex" xmlns:w16cid="http://schemas.microsoft.com/office/word/2016/wordml/cid" xmlns:w16="http://schemas.microsoft.com/office/word/2018/wordml" xmlns:w16sdtdh="http://schemas.microsoft.com/office/word/2020/wordml/sdtdatahash" xmlns:w16se="http://schemas.microsoft.com/office/word/2015/wordml/symex" mc:Ignorable="w14 w15 w16se w16cid w16 w16cex w16sdtdh">
   <w:docDefaults>
     <w:rPrDefault>
       <w:rPr>
@@ -5825,7 +5731,7 @@
 </file>
 
 <file path=word/glossary/document.xml><?xml version="1.0" encoding="utf-8"?>
-<w:glossaryDocument xmlns:wpc="http://schemas.microsoft.com/office/word/2010/wordprocessingCanvas" xmlns:cx="http://schemas.microsoft.com/office/drawing/2014/chartex" xmlns:cx1="http://schemas.microsoft.com/office/drawing/2015/9/8/chartex" xmlns:cx2="http://schemas.microsoft.com/office/drawing/2015/10/21/chartex" xmlns:cx3="http://schemas.microsoft.com/office/drawing/2016/5/9/chartex" xmlns:cx4="http://schemas.microsoft.com/office/drawing/2016/5/10/chartex" xmlns:cx5="http://schemas.microsoft.com/office/drawing/2016/5/11/chartex" xmlns:cx6="http://schemas.microsoft.com/office/drawing/2016/5/12/chartex" xmlns:cx7="http://schemas.microsoft.com/office/drawing/2016/5/13/chartex" xmlns:cx8="http://schemas.microsoft.com/office/drawing/2016/5/14/chartex" xmlns:mc="http://schemas.openxmlformats.org/markup-compatibility/2006" xmlns:aink="http://schemas.microsoft.com/office/drawing/2016/ink" xmlns:am3d="http://schemas.microsoft.com/office/drawing/2017/model3d" xmlns:o="urn:schemas-microsoft-com:office:office" xmlns:r="http://schemas.openxmlformats.org/officeDocument/2006/relationships" xmlns:m="http://schemas.openxmlformats.org/officeDocument/2006/math" xmlns:v="urn:schemas-microsoft-com:vml" xmlns:wp14="http://schemas.microsoft.com/office/word/2010/wordprocessingDrawing" xmlns:wp="http://schemas.openxmlformats.org/drawingml/2006/wordprocessingDrawing" xmlns:w10="urn:schemas-microsoft-com:office:word" xmlns:w="http://schemas.openxmlformats.org/wordprocessingml/2006/main" xmlns:w14="http://schemas.microsoft.com/office/word/2010/wordml" xmlns:w15="http://schemas.microsoft.com/office/word/2012/wordml" xmlns:w16cex="http://schemas.microsoft.com/office/word/2018/wordml/cex" xmlns:w16cid="http://schemas.microsoft.com/office/word/2016/wordml/cid" xmlns:w16="http://schemas.microsoft.com/office/word/2018/wordml" xmlns:w16se="http://schemas.microsoft.com/office/word/2015/wordml/symex" xmlns:wpg="http://schemas.microsoft.com/office/word/2010/wordprocessingGroup" xmlns:wpi="http://schemas.microsoft.com/office/word/2010/wordprocessingInk" xmlns:wne="http://schemas.microsoft.com/office/word/2006/wordml" xmlns:wps="http://schemas.microsoft.com/office/word/2010/wordprocessingShape" mc:Ignorable="w14 w15 w16se w16cid w16 w16cex wp14">
+<w:glossaryDocument xmlns:wpc="http://schemas.microsoft.com/office/word/2010/wordprocessingCanvas" xmlns:cx="http://schemas.microsoft.com/office/drawing/2014/chartex" xmlns:cx1="http://schemas.microsoft.com/office/drawing/2015/9/8/chartex" xmlns:cx2="http://schemas.microsoft.com/office/drawing/2015/10/21/chartex" xmlns:cx3="http://schemas.microsoft.com/office/drawing/2016/5/9/chartex" xmlns:cx4="http://schemas.microsoft.com/office/drawing/2016/5/10/chartex" xmlns:cx5="http://schemas.microsoft.com/office/drawing/2016/5/11/chartex" xmlns:cx6="http://schemas.microsoft.com/office/drawing/2016/5/12/chartex" xmlns:cx7="http://schemas.microsoft.com/office/drawing/2016/5/13/chartex" xmlns:cx8="http://schemas.microsoft.com/office/drawing/2016/5/14/chartex" xmlns:mc="http://schemas.openxmlformats.org/markup-compatibility/2006" xmlns:aink="http://schemas.microsoft.com/office/drawing/2016/ink" xmlns:am3d="http://schemas.microsoft.com/office/drawing/2017/model3d" xmlns:o="urn:schemas-microsoft-com:office:office" xmlns:r="http://schemas.openxmlformats.org/officeDocument/2006/relationships" xmlns:m="http://schemas.openxmlformats.org/officeDocument/2006/math" xmlns:v="urn:schemas-microsoft-com:vml" xmlns:wp14="http://schemas.microsoft.com/office/word/2010/wordprocessingDrawing" xmlns:wp="http://schemas.openxmlformats.org/drawingml/2006/wordprocessingDrawing" xmlns:w10="urn:schemas-microsoft-com:office:word" xmlns:w="http://schemas.openxmlformats.org/wordprocessingml/2006/main" xmlns:w14="http://schemas.microsoft.com/office/word/2010/wordml" xmlns:w15="http://schemas.microsoft.com/office/word/2012/wordml" xmlns:w16cex="http://schemas.microsoft.com/office/word/2018/wordml/cex" xmlns:w16cid="http://schemas.microsoft.com/office/word/2016/wordml/cid" xmlns:w16="http://schemas.microsoft.com/office/word/2018/wordml" xmlns:w16sdtdh="http://schemas.microsoft.com/office/word/2020/wordml/sdtdatahash" xmlns:w16se="http://schemas.microsoft.com/office/word/2015/wordml/symex" xmlns:wpg="http://schemas.microsoft.com/office/word/2010/wordprocessingGroup" xmlns:wpi="http://schemas.microsoft.com/office/word/2010/wordprocessingInk" xmlns:wne="http://schemas.microsoft.com/office/word/2006/wordml" xmlns:wps="http://schemas.microsoft.com/office/word/2010/wordprocessingShape" mc:Ignorable="w14 w15 w16se w16cid w16 w16cex w16sdtdh wp14">
   <w:docParts>
     <w:docPart>
       <w:docPartPr>
@@ -6217,7 +6123,7 @@
 </file>
 
 <file path=word/glossary/fontTable.xml><?xml version="1.0" encoding="utf-8"?>
-<w:fonts xmlns:mc="http://schemas.openxmlformats.org/markup-compatibility/2006" xmlns:r="http://schemas.openxmlformats.org/officeDocument/2006/relationships" xmlns:w="http://schemas.openxmlformats.org/wordprocessingml/2006/main" xmlns:w14="http://schemas.microsoft.com/office/word/2010/wordml" xmlns:w15="http://schemas.microsoft.com/office/word/2012/wordml" xmlns:w16cex="http://schemas.microsoft.com/office/word/2018/wordml/cex" xmlns:w16cid="http://schemas.microsoft.com/office/word/2016/wordml/cid" xmlns:w16="http://schemas.microsoft.com/office/word/2018/wordml" xmlns:w16se="http://schemas.microsoft.com/office/word/2015/wordml/symex" mc:Ignorable="w14 w15 w16se w16cid w16 w16cex">
+<w:fonts xmlns:mc="http://schemas.openxmlformats.org/markup-compatibility/2006" xmlns:r="http://schemas.openxmlformats.org/officeDocument/2006/relationships" xmlns:w="http://schemas.openxmlformats.org/wordprocessingml/2006/main" xmlns:w14="http://schemas.microsoft.com/office/word/2010/wordml" xmlns:w15="http://schemas.microsoft.com/office/word/2012/wordml" xmlns:w16cex="http://schemas.microsoft.com/office/word/2018/wordml/cex" xmlns:w16cid="http://schemas.microsoft.com/office/word/2016/wordml/cid" xmlns:w16="http://schemas.microsoft.com/office/word/2018/wordml" xmlns:w16sdtdh="http://schemas.microsoft.com/office/word/2020/wordml/sdtdatahash" xmlns:w16se="http://schemas.microsoft.com/office/word/2015/wordml/symex" mc:Ignorable="w14 w15 w16se w16cid w16 w16cex w16sdtdh">
   <w:font w:name="Symbol">
     <w:panose1 w:val="05050102010706020507"/>
     <w:charset w:val="02"/>
@@ -6301,7 +6207,7 @@
 </file>
 
 <file path=word/glossary/settings.xml><?xml version="1.0" encoding="utf-8"?>
-<w:settings xmlns:mc="http://schemas.openxmlformats.org/markup-compatibility/2006" xmlns:o="urn:schemas-microsoft-com:office:office" xmlns:r="http://schemas.openxmlformats.org/officeDocument/2006/relationships" xmlns:m="http://schemas.openxmlformats.org/officeDocument/2006/math" xmlns:v="urn:schemas-microsoft-com:vml" xmlns:w10="urn:schemas-microsoft-com:office:word" xmlns:w="http://schemas.openxmlformats.org/wordprocessingml/2006/main" xmlns:w14="http://schemas.microsoft.com/office/word/2010/wordml" xmlns:w15="http://schemas.microsoft.com/office/word/2012/wordml" xmlns:w16cex="http://schemas.microsoft.com/office/word/2018/wordml/cex" xmlns:w16cid="http://schemas.microsoft.com/office/word/2016/wordml/cid" xmlns:w16="http://schemas.microsoft.com/office/word/2018/wordml" xmlns:w16se="http://schemas.microsoft.com/office/word/2015/wordml/symex" xmlns:sl="http://schemas.openxmlformats.org/schemaLibrary/2006/main" mc:Ignorable="w14 w15 w16se w16cid w16 w16cex">
+<w:settings xmlns:mc="http://schemas.openxmlformats.org/markup-compatibility/2006" xmlns:o="urn:schemas-microsoft-com:office:office" xmlns:r="http://schemas.openxmlformats.org/officeDocument/2006/relationships" xmlns:m="http://schemas.openxmlformats.org/officeDocument/2006/math" xmlns:v="urn:schemas-microsoft-com:vml" xmlns:w10="urn:schemas-microsoft-com:office:word" xmlns:w="http://schemas.openxmlformats.org/wordprocessingml/2006/main" xmlns:w14="http://schemas.microsoft.com/office/word/2010/wordml" xmlns:w15="http://schemas.microsoft.com/office/word/2012/wordml" xmlns:w16cex="http://schemas.microsoft.com/office/word/2018/wordml/cex" xmlns:w16cid="http://schemas.microsoft.com/office/word/2016/wordml/cid" xmlns:w16="http://schemas.microsoft.com/office/word/2018/wordml" xmlns:w16sdtdh="http://schemas.microsoft.com/office/word/2020/wordml/sdtdatahash" xmlns:w16se="http://schemas.microsoft.com/office/word/2015/wordml/symex" xmlns:sl="http://schemas.openxmlformats.org/schemaLibrary/2006/main" mc:Ignorable="w14 w15 w16se w16cid w16 w16cex w16sdtdh">
   <w:view w:val="normal"/>
   <w:defaultTabStop w:val="720"/>
   <w:characterSpacingControl w:val="doNotCompress"/>
@@ -6317,6 +6223,7 @@
   <w:rsids>
     <w:rsidRoot w:val="00FF435B"/>
     <w:rsid w:val="00023EA6"/>
+    <w:rsid w:val="000B5F72"/>
     <w:rsid w:val="0018358B"/>
     <w:rsid w:val="002447EC"/>
     <w:rsid w:val="0035238B"/>
@@ -6352,7 +6259,7 @@
 </file>
 
 <file path=word/glossary/styles.xml><?xml version="1.0" encoding="utf-8"?>
-<w:styles xmlns:mc="http://schemas.openxmlformats.org/markup-compatibility/2006" xmlns:r="http://schemas.openxmlformats.org/officeDocument/2006/relationships" xmlns:w="http://schemas.openxmlformats.org/wordprocessingml/2006/main" xmlns:w14="http://schemas.microsoft.com/office/word/2010/wordml" xmlns:w15="http://schemas.microsoft.com/office/word/2012/wordml" xmlns:w16cex="http://schemas.microsoft.com/office/word/2018/wordml/cex" xmlns:w16cid="http://schemas.microsoft.com/office/word/2016/wordml/cid" xmlns:w16="http://schemas.microsoft.com/office/word/2018/wordml" xmlns:w16se="http://schemas.microsoft.com/office/word/2015/wordml/symex" mc:Ignorable="w14 w15 w16se w16cid w16 w16cex">
+<w:styles xmlns:mc="http://schemas.openxmlformats.org/markup-compatibility/2006" xmlns:r="http://schemas.openxmlformats.org/officeDocument/2006/relationships" xmlns:w="http://schemas.openxmlformats.org/wordprocessingml/2006/main" xmlns:w14="http://schemas.microsoft.com/office/word/2010/wordml" xmlns:w15="http://schemas.microsoft.com/office/word/2012/wordml" xmlns:w16cex="http://schemas.microsoft.com/office/word/2018/wordml/cex" xmlns:w16cid="http://schemas.microsoft.com/office/word/2016/wordml/cid" xmlns:w16="http://schemas.microsoft.com/office/word/2018/wordml" xmlns:w16sdtdh="http://schemas.microsoft.com/office/word/2020/wordml/sdtdatahash" xmlns:w16se="http://schemas.microsoft.com/office/word/2015/wordml/symex" mc:Ignorable="w14 w15 w16se w16cid w16 w16cex w16sdtdh">
   <w:docDefaults>
     <w:rPrDefault>
       <w:rPr>
@@ -6787,1898 +6694,6 @@
       <w:color w:val="808080"/>
     </w:rPr>
   </w:style>
-  <w:style w:type="paragraph" w:customStyle="1" w:styleId="B870572FD2B046819632EF578144E610">
-    <w:name w:val="B870572FD2B046819632EF578144E610"/>
-    <w:rsid w:val="00FF435B"/>
-    <w:pPr>
-      <w:spacing w:after="0" w:line="240" w:lineRule="auto"/>
-    </w:pPr>
-    <w:rPr>
-      <w:sz w:val="24"/>
-      <w:szCs w:val="24"/>
-      <w:lang w:eastAsia="en-US"/>
-    </w:rPr>
-  </w:style>
-  <w:style w:type="paragraph" w:customStyle="1" w:styleId="3B6A4C7A9A7245DB856D0419C598DEA0">
-    <w:name w:val="3B6A4C7A9A7245DB856D0419C598DEA0"/>
-    <w:rsid w:val="00FF435B"/>
-    <w:pPr>
-      <w:spacing w:after="0" w:line="240" w:lineRule="auto"/>
-    </w:pPr>
-    <w:rPr>
-      <w:sz w:val="24"/>
-      <w:szCs w:val="24"/>
-      <w:lang w:eastAsia="en-US"/>
-    </w:rPr>
-  </w:style>
-  <w:style w:type="paragraph" w:customStyle="1" w:styleId="BC001DFCA2C54AB282650295AC7993D7">
-    <w:name w:val="BC001DFCA2C54AB282650295AC7993D7"/>
-    <w:rsid w:val="00FF435B"/>
-    <w:pPr>
-      <w:spacing w:after="0" w:line="240" w:lineRule="auto"/>
-    </w:pPr>
-    <w:rPr>
-      <w:sz w:val="24"/>
-      <w:szCs w:val="24"/>
-      <w:lang w:eastAsia="en-US"/>
-    </w:rPr>
-  </w:style>
-  <w:style w:type="paragraph" w:customStyle="1" w:styleId="62E560BF0C5A4E4AA1ADE1B1208B6B90">
-    <w:name w:val="62E560BF0C5A4E4AA1ADE1B1208B6B90"/>
-    <w:rsid w:val="00FF435B"/>
-    <w:pPr>
-      <w:spacing w:after="0" w:line="240" w:lineRule="auto"/>
-    </w:pPr>
-    <w:rPr>
-      <w:sz w:val="24"/>
-      <w:szCs w:val="24"/>
-      <w:lang w:eastAsia="en-US"/>
-    </w:rPr>
-  </w:style>
-  <w:style w:type="paragraph" w:customStyle="1" w:styleId="DDB51536B8244F33BA3B9C41F9070585">
-    <w:name w:val="DDB51536B8244F33BA3B9C41F9070585"/>
-    <w:rsid w:val="00FF435B"/>
-    <w:pPr>
-      <w:spacing w:after="0" w:line="240" w:lineRule="auto"/>
-    </w:pPr>
-    <w:rPr>
-      <w:sz w:val="24"/>
-      <w:szCs w:val="24"/>
-      <w:lang w:eastAsia="en-US"/>
-    </w:rPr>
-  </w:style>
-  <w:style w:type="paragraph" w:customStyle="1" w:styleId="C6B54B251E904374A8DA4AEDC142404A">
-    <w:name w:val="C6B54B251E904374A8DA4AEDC142404A"/>
-    <w:rsid w:val="00FF435B"/>
-    <w:pPr>
-      <w:spacing w:after="0" w:line="240" w:lineRule="auto"/>
-    </w:pPr>
-    <w:rPr>
-      <w:sz w:val="24"/>
-      <w:szCs w:val="24"/>
-      <w:lang w:eastAsia="en-US"/>
-    </w:rPr>
-  </w:style>
-  <w:style w:type="paragraph" w:customStyle="1" w:styleId="CDEDE887C851429AA61D6E7BC9BD0858">
-    <w:name w:val="CDEDE887C851429AA61D6E7BC9BD0858"/>
-    <w:rsid w:val="00FF435B"/>
-  </w:style>
-  <w:style w:type="paragraph" w:customStyle="1" w:styleId="FF078D2824F84BAE90927FF92FE6AD83">
-    <w:name w:val="FF078D2824F84BAE90927FF92FE6AD83"/>
-    <w:rsid w:val="00FF435B"/>
-  </w:style>
-  <w:style w:type="paragraph" w:customStyle="1" w:styleId="C45B8F9136164C599082E229E4826F76">
-    <w:name w:val="C45B8F9136164C599082E229E4826F76"/>
-    <w:rsid w:val="00FF435B"/>
-  </w:style>
-  <w:style w:type="paragraph" w:customStyle="1" w:styleId="E3E1B045185F425F831BB9FF7C774EFC">
-    <w:name w:val="E3E1B045185F425F831BB9FF7C774EFC"/>
-    <w:rsid w:val="00FF435B"/>
-  </w:style>
-  <w:style w:type="paragraph" w:customStyle="1" w:styleId="3BC37E1E399543E992D7E0F299CBA087">
-    <w:name w:val="3BC37E1E399543E992D7E0F299CBA087"/>
-    <w:rsid w:val="00FF435B"/>
-  </w:style>
-  <w:style w:type="paragraph" w:customStyle="1" w:styleId="A30E4063CC5645CB95464A0593B97640">
-    <w:name w:val="A30E4063CC5645CB95464A0593B97640"/>
-    <w:rsid w:val="00FF435B"/>
-  </w:style>
-  <w:style w:type="paragraph" w:customStyle="1" w:styleId="DF15110052F34B06BD81D0EDC05EAE74">
-    <w:name w:val="DF15110052F34B06BD81D0EDC05EAE74"/>
-    <w:rsid w:val="00FF435B"/>
-  </w:style>
-  <w:style w:type="paragraph" w:customStyle="1" w:styleId="F54EB0C997334805B919DFEA22637576">
-    <w:name w:val="F54EB0C997334805B919DFEA22637576"/>
-    <w:rsid w:val="00FF435B"/>
-    <w:pPr>
-      <w:spacing w:after="0" w:line="240" w:lineRule="auto"/>
-    </w:pPr>
-    <w:rPr>
-      <w:sz w:val="24"/>
-      <w:szCs w:val="24"/>
-      <w:lang w:eastAsia="en-US"/>
-    </w:rPr>
-  </w:style>
-  <w:style w:type="paragraph" w:customStyle="1" w:styleId="B870572FD2B046819632EF578144E6101">
-    <w:name w:val="B870572FD2B046819632EF578144E6101"/>
-    <w:rsid w:val="00FF435B"/>
-    <w:pPr>
-      <w:spacing w:after="0" w:line="240" w:lineRule="auto"/>
-    </w:pPr>
-    <w:rPr>
-      <w:sz w:val="24"/>
-      <w:szCs w:val="24"/>
-      <w:lang w:eastAsia="en-US"/>
-    </w:rPr>
-  </w:style>
-  <w:style w:type="paragraph" w:customStyle="1" w:styleId="3B6A4C7A9A7245DB856D0419C598DEA01">
-    <w:name w:val="3B6A4C7A9A7245DB856D0419C598DEA01"/>
-    <w:rsid w:val="00FF435B"/>
-    <w:pPr>
-      <w:spacing w:after="0" w:line="240" w:lineRule="auto"/>
-    </w:pPr>
-    <w:rPr>
-      <w:sz w:val="24"/>
-      <w:szCs w:val="24"/>
-      <w:lang w:eastAsia="en-US"/>
-    </w:rPr>
-  </w:style>
-  <w:style w:type="paragraph" w:customStyle="1" w:styleId="F54EB0C997334805B919DFEA226375761">
-    <w:name w:val="F54EB0C997334805B919DFEA226375761"/>
-    <w:rsid w:val="00FF435B"/>
-    <w:pPr>
-      <w:spacing w:after="0" w:line="240" w:lineRule="auto"/>
-    </w:pPr>
-    <w:rPr>
-      <w:sz w:val="24"/>
-      <w:szCs w:val="24"/>
-      <w:lang w:eastAsia="en-US"/>
-    </w:rPr>
-  </w:style>
-  <w:style w:type="paragraph" w:customStyle="1" w:styleId="B870572FD2B046819632EF578144E6102">
-    <w:name w:val="B870572FD2B046819632EF578144E6102"/>
-    <w:rsid w:val="00FF435B"/>
-    <w:pPr>
-      <w:spacing w:after="0" w:line="240" w:lineRule="auto"/>
-    </w:pPr>
-    <w:rPr>
-      <w:sz w:val="24"/>
-      <w:szCs w:val="24"/>
-      <w:lang w:eastAsia="en-US"/>
-    </w:rPr>
-  </w:style>
-  <w:style w:type="paragraph" w:customStyle="1" w:styleId="3B6A4C7A9A7245DB856D0419C598DEA02">
-    <w:name w:val="3B6A4C7A9A7245DB856D0419C598DEA02"/>
-    <w:rsid w:val="00FF435B"/>
-    <w:pPr>
-      <w:spacing w:after="0" w:line="240" w:lineRule="auto"/>
-    </w:pPr>
-    <w:rPr>
-      <w:sz w:val="24"/>
-      <w:szCs w:val="24"/>
-      <w:lang w:eastAsia="en-US"/>
-    </w:rPr>
-  </w:style>
-  <w:style w:type="paragraph" w:customStyle="1" w:styleId="62E560BF0C5A4E4AA1ADE1B1208B6B901">
-    <w:name w:val="62E560BF0C5A4E4AA1ADE1B1208B6B901"/>
-    <w:rsid w:val="00FF435B"/>
-    <w:pPr>
-      <w:spacing w:after="0" w:line="240" w:lineRule="auto"/>
-    </w:pPr>
-    <w:rPr>
-      <w:sz w:val="24"/>
-      <w:szCs w:val="24"/>
-      <w:lang w:eastAsia="en-US"/>
-    </w:rPr>
-  </w:style>
-  <w:style w:type="paragraph" w:customStyle="1" w:styleId="DDB51536B8244F33BA3B9C41F90705851">
-    <w:name w:val="DDB51536B8244F33BA3B9C41F90705851"/>
-    <w:rsid w:val="00FF435B"/>
-    <w:pPr>
-      <w:spacing w:after="0" w:line="240" w:lineRule="auto"/>
-    </w:pPr>
-    <w:rPr>
-      <w:sz w:val="24"/>
-      <w:szCs w:val="24"/>
-      <w:lang w:eastAsia="en-US"/>
-    </w:rPr>
-  </w:style>
-  <w:style w:type="paragraph" w:customStyle="1" w:styleId="CDEDE887C851429AA61D6E7BC9BD08581">
-    <w:name w:val="CDEDE887C851429AA61D6E7BC9BD08581"/>
-    <w:rsid w:val="00FF435B"/>
-    <w:pPr>
-      <w:spacing w:after="0" w:line="240" w:lineRule="auto"/>
-    </w:pPr>
-    <w:rPr>
-      <w:sz w:val="24"/>
-      <w:szCs w:val="24"/>
-      <w:lang w:eastAsia="en-US"/>
-    </w:rPr>
-  </w:style>
-  <w:style w:type="paragraph" w:customStyle="1" w:styleId="C6B54B251E904374A8DA4AEDC142404A1">
-    <w:name w:val="C6B54B251E904374A8DA4AEDC142404A1"/>
-    <w:rsid w:val="00FF435B"/>
-    <w:pPr>
-      <w:spacing w:after="0" w:line="240" w:lineRule="auto"/>
-    </w:pPr>
-    <w:rPr>
-      <w:sz w:val="24"/>
-      <w:szCs w:val="24"/>
-      <w:lang w:eastAsia="en-US"/>
-    </w:rPr>
-  </w:style>
-  <w:style w:type="paragraph" w:customStyle="1" w:styleId="3BC37E1E399543E992D7E0F299CBA0871">
-    <w:name w:val="3BC37E1E399543E992D7E0F299CBA0871"/>
-    <w:rsid w:val="00FF435B"/>
-    <w:pPr>
-      <w:spacing w:after="0" w:line="240" w:lineRule="auto"/>
-    </w:pPr>
-    <w:rPr>
-      <w:sz w:val="24"/>
-      <w:szCs w:val="24"/>
-      <w:lang w:eastAsia="en-US"/>
-    </w:rPr>
-  </w:style>
-  <w:style w:type="paragraph" w:customStyle="1" w:styleId="C45B8F9136164C599082E229E4826F761">
-    <w:name w:val="C45B8F9136164C599082E229E4826F761"/>
-    <w:rsid w:val="00FF435B"/>
-    <w:pPr>
-      <w:spacing w:after="0" w:line="240" w:lineRule="auto"/>
-    </w:pPr>
-    <w:rPr>
-      <w:sz w:val="24"/>
-      <w:szCs w:val="24"/>
-      <w:lang w:eastAsia="en-US"/>
-    </w:rPr>
-  </w:style>
-  <w:style w:type="paragraph" w:customStyle="1" w:styleId="E3E1B045185F425F831BB9FF7C774EFC1">
-    <w:name w:val="E3E1B045185F425F831BB9FF7C774EFC1"/>
-    <w:rsid w:val="00FF435B"/>
-    <w:pPr>
-      <w:spacing w:after="0" w:line="240" w:lineRule="auto"/>
-    </w:pPr>
-    <w:rPr>
-      <w:sz w:val="24"/>
-      <w:szCs w:val="24"/>
-      <w:lang w:eastAsia="en-US"/>
-    </w:rPr>
-  </w:style>
-  <w:style w:type="paragraph" w:customStyle="1" w:styleId="F54EB0C997334805B919DFEA226375762">
-    <w:name w:val="F54EB0C997334805B919DFEA226375762"/>
-    <w:rsid w:val="00FF435B"/>
-    <w:pPr>
-      <w:spacing w:after="0" w:line="240" w:lineRule="auto"/>
-    </w:pPr>
-    <w:rPr>
-      <w:sz w:val="24"/>
-      <w:szCs w:val="24"/>
-      <w:lang w:eastAsia="en-US"/>
-    </w:rPr>
-  </w:style>
-  <w:style w:type="paragraph" w:customStyle="1" w:styleId="B870572FD2B046819632EF578144E6103">
-    <w:name w:val="B870572FD2B046819632EF578144E6103"/>
-    <w:rsid w:val="00FF435B"/>
-    <w:pPr>
-      <w:spacing w:after="0" w:line="240" w:lineRule="auto"/>
-    </w:pPr>
-    <w:rPr>
-      <w:sz w:val="24"/>
-      <w:szCs w:val="24"/>
-      <w:lang w:eastAsia="en-US"/>
-    </w:rPr>
-  </w:style>
-  <w:style w:type="paragraph" w:customStyle="1" w:styleId="3B6A4C7A9A7245DB856D0419C598DEA03">
-    <w:name w:val="3B6A4C7A9A7245DB856D0419C598DEA03"/>
-    <w:rsid w:val="00FF435B"/>
-    <w:pPr>
-      <w:spacing w:after="0" w:line="240" w:lineRule="auto"/>
-    </w:pPr>
-    <w:rPr>
-      <w:sz w:val="24"/>
-      <w:szCs w:val="24"/>
-      <w:lang w:eastAsia="en-US"/>
-    </w:rPr>
-  </w:style>
-  <w:style w:type="paragraph" w:customStyle="1" w:styleId="62E560BF0C5A4E4AA1ADE1B1208B6B902">
-    <w:name w:val="62E560BF0C5A4E4AA1ADE1B1208B6B902"/>
-    <w:rsid w:val="00FF435B"/>
-    <w:pPr>
-      <w:spacing w:after="0" w:line="240" w:lineRule="auto"/>
-    </w:pPr>
-    <w:rPr>
-      <w:sz w:val="24"/>
-      <w:szCs w:val="24"/>
-      <w:lang w:eastAsia="en-US"/>
-    </w:rPr>
-  </w:style>
-  <w:style w:type="paragraph" w:customStyle="1" w:styleId="DDB51536B8244F33BA3B9C41F90705852">
-    <w:name w:val="DDB51536B8244F33BA3B9C41F90705852"/>
-    <w:rsid w:val="00FF435B"/>
-    <w:pPr>
-      <w:spacing w:after="0" w:line="240" w:lineRule="auto"/>
-    </w:pPr>
-    <w:rPr>
-      <w:sz w:val="24"/>
-      <w:szCs w:val="24"/>
-      <w:lang w:eastAsia="en-US"/>
-    </w:rPr>
-  </w:style>
-  <w:style w:type="paragraph" w:customStyle="1" w:styleId="CDEDE887C851429AA61D6E7BC9BD08582">
-    <w:name w:val="CDEDE887C851429AA61D6E7BC9BD08582"/>
-    <w:rsid w:val="00FF435B"/>
-    <w:pPr>
-      <w:spacing w:after="0" w:line="240" w:lineRule="auto"/>
-    </w:pPr>
-    <w:rPr>
-      <w:sz w:val="24"/>
-      <w:szCs w:val="24"/>
-      <w:lang w:eastAsia="en-US"/>
-    </w:rPr>
-  </w:style>
-  <w:style w:type="paragraph" w:customStyle="1" w:styleId="C6B54B251E904374A8DA4AEDC142404A2">
-    <w:name w:val="C6B54B251E904374A8DA4AEDC142404A2"/>
-    <w:rsid w:val="00FF435B"/>
-    <w:pPr>
-      <w:spacing w:after="0" w:line="240" w:lineRule="auto"/>
-    </w:pPr>
-    <w:rPr>
-      <w:sz w:val="24"/>
-      <w:szCs w:val="24"/>
-      <w:lang w:eastAsia="en-US"/>
-    </w:rPr>
-  </w:style>
-  <w:style w:type="paragraph" w:customStyle="1" w:styleId="3BC37E1E399543E992D7E0F299CBA0872">
-    <w:name w:val="3BC37E1E399543E992D7E0F299CBA0872"/>
-    <w:rsid w:val="00FF435B"/>
-    <w:pPr>
-      <w:spacing w:after="0" w:line="240" w:lineRule="auto"/>
-    </w:pPr>
-    <w:rPr>
-      <w:sz w:val="24"/>
-      <w:szCs w:val="24"/>
-      <w:lang w:eastAsia="en-US"/>
-    </w:rPr>
-  </w:style>
-  <w:style w:type="paragraph" w:customStyle="1" w:styleId="C45B8F9136164C599082E229E4826F762">
-    <w:name w:val="C45B8F9136164C599082E229E4826F762"/>
-    <w:rsid w:val="00FF435B"/>
-    <w:pPr>
-      <w:spacing w:after="0" w:line="240" w:lineRule="auto"/>
-    </w:pPr>
-    <w:rPr>
-      <w:sz w:val="24"/>
-      <w:szCs w:val="24"/>
-      <w:lang w:eastAsia="en-US"/>
-    </w:rPr>
-  </w:style>
-  <w:style w:type="paragraph" w:customStyle="1" w:styleId="E3E1B045185F425F831BB9FF7C774EFC2">
-    <w:name w:val="E3E1B045185F425F831BB9FF7C774EFC2"/>
-    <w:rsid w:val="00FF435B"/>
-    <w:pPr>
-      <w:spacing w:after="0" w:line="240" w:lineRule="auto"/>
-    </w:pPr>
-    <w:rPr>
-      <w:sz w:val="24"/>
-      <w:szCs w:val="24"/>
-      <w:lang w:eastAsia="en-US"/>
-    </w:rPr>
-  </w:style>
-  <w:style w:type="paragraph" w:customStyle="1" w:styleId="FAC94652B2914C5D854488BB3928F7E5">
-    <w:name w:val="FAC94652B2914C5D854488BB3928F7E5"/>
-    <w:rsid w:val="00FF435B"/>
-  </w:style>
-  <w:style w:type="paragraph" w:customStyle="1" w:styleId="F54EB0C997334805B919DFEA226375763">
-    <w:name w:val="F54EB0C997334805B919DFEA226375763"/>
-    <w:rsid w:val="00FF435B"/>
-    <w:pPr>
-      <w:spacing w:after="0" w:line="240" w:lineRule="auto"/>
-    </w:pPr>
-    <w:rPr>
-      <w:sz w:val="24"/>
-      <w:szCs w:val="24"/>
-      <w:lang w:eastAsia="en-US"/>
-    </w:rPr>
-  </w:style>
-  <w:style w:type="paragraph" w:customStyle="1" w:styleId="B870572FD2B046819632EF578144E6104">
-    <w:name w:val="B870572FD2B046819632EF578144E6104"/>
-    <w:rsid w:val="00FF435B"/>
-    <w:pPr>
-      <w:spacing w:after="0" w:line="240" w:lineRule="auto"/>
-    </w:pPr>
-    <w:rPr>
-      <w:sz w:val="24"/>
-      <w:szCs w:val="24"/>
-      <w:lang w:eastAsia="en-US"/>
-    </w:rPr>
-  </w:style>
-  <w:style w:type="paragraph" w:customStyle="1" w:styleId="3B6A4C7A9A7245DB856D0419C598DEA04">
-    <w:name w:val="3B6A4C7A9A7245DB856D0419C598DEA04"/>
-    <w:rsid w:val="00FF435B"/>
-    <w:pPr>
-      <w:spacing w:after="0" w:line="240" w:lineRule="auto"/>
-    </w:pPr>
-    <w:rPr>
-      <w:sz w:val="24"/>
-      <w:szCs w:val="24"/>
-      <w:lang w:eastAsia="en-US"/>
-    </w:rPr>
-  </w:style>
-  <w:style w:type="paragraph" w:customStyle="1" w:styleId="FAC94652B2914C5D854488BB3928F7E51">
-    <w:name w:val="FAC94652B2914C5D854488BB3928F7E51"/>
-    <w:rsid w:val="00FF435B"/>
-    <w:pPr>
-      <w:spacing w:after="0" w:line="240" w:lineRule="auto"/>
-    </w:pPr>
-    <w:rPr>
-      <w:sz w:val="24"/>
-      <w:szCs w:val="24"/>
-      <w:lang w:eastAsia="en-US"/>
-    </w:rPr>
-  </w:style>
-  <w:style w:type="paragraph" w:customStyle="1" w:styleId="62E560BF0C5A4E4AA1ADE1B1208B6B903">
-    <w:name w:val="62E560BF0C5A4E4AA1ADE1B1208B6B903"/>
-    <w:rsid w:val="00FF435B"/>
-    <w:pPr>
-      <w:spacing w:after="0" w:line="240" w:lineRule="auto"/>
-    </w:pPr>
-    <w:rPr>
-      <w:sz w:val="24"/>
-      <w:szCs w:val="24"/>
-      <w:lang w:eastAsia="en-US"/>
-    </w:rPr>
-  </w:style>
-  <w:style w:type="paragraph" w:customStyle="1" w:styleId="DDB51536B8244F33BA3B9C41F90705853">
-    <w:name w:val="DDB51536B8244F33BA3B9C41F90705853"/>
-    <w:rsid w:val="00FF435B"/>
-    <w:pPr>
-      <w:spacing w:after="0" w:line="240" w:lineRule="auto"/>
-    </w:pPr>
-    <w:rPr>
-      <w:sz w:val="24"/>
-      <w:szCs w:val="24"/>
-      <w:lang w:eastAsia="en-US"/>
-    </w:rPr>
-  </w:style>
-  <w:style w:type="paragraph" w:customStyle="1" w:styleId="CDEDE887C851429AA61D6E7BC9BD08583">
-    <w:name w:val="CDEDE887C851429AA61D6E7BC9BD08583"/>
-    <w:rsid w:val="00FF435B"/>
-    <w:pPr>
-      <w:spacing w:after="0" w:line="240" w:lineRule="auto"/>
-    </w:pPr>
-    <w:rPr>
-      <w:sz w:val="24"/>
-      <w:szCs w:val="24"/>
-      <w:lang w:eastAsia="en-US"/>
-    </w:rPr>
-  </w:style>
-  <w:style w:type="paragraph" w:customStyle="1" w:styleId="C6B54B251E904374A8DA4AEDC142404A3">
-    <w:name w:val="C6B54B251E904374A8DA4AEDC142404A3"/>
-    <w:rsid w:val="00FF435B"/>
-    <w:pPr>
-      <w:spacing w:after="0" w:line="240" w:lineRule="auto"/>
-    </w:pPr>
-    <w:rPr>
-      <w:sz w:val="24"/>
-      <w:szCs w:val="24"/>
-      <w:lang w:eastAsia="en-US"/>
-    </w:rPr>
-  </w:style>
-  <w:style w:type="paragraph" w:customStyle="1" w:styleId="3BC37E1E399543E992D7E0F299CBA0873">
-    <w:name w:val="3BC37E1E399543E992D7E0F299CBA0873"/>
-    <w:rsid w:val="00FF435B"/>
-    <w:pPr>
-      <w:spacing w:after="0" w:line="240" w:lineRule="auto"/>
-    </w:pPr>
-    <w:rPr>
-      <w:sz w:val="24"/>
-      <w:szCs w:val="24"/>
-      <w:lang w:eastAsia="en-US"/>
-    </w:rPr>
-  </w:style>
-  <w:style w:type="paragraph" w:customStyle="1" w:styleId="C45B8F9136164C599082E229E4826F763">
-    <w:name w:val="C45B8F9136164C599082E229E4826F763"/>
-    <w:rsid w:val="00FF435B"/>
-    <w:pPr>
-      <w:spacing w:after="0" w:line="240" w:lineRule="auto"/>
-    </w:pPr>
-    <w:rPr>
-      <w:sz w:val="24"/>
-      <w:szCs w:val="24"/>
-      <w:lang w:eastAsia="en-US"/>
-    </w:rPr>
-  </w:style>
-  <w:style w:type="paragraph" w:customStyle="1" w:styleId="E3E1B045185F425F831BB9FF7C774EFC3">
-    <w:name w:val="E3E1B045185F425F831BB9FF7C774EFC3"/>
-    <w:rsid w:val="00FF435B"/>
-    <w:pPr>
-      <w:spacing w:after="0" w:line="240" w:lineRule="auto"/>
-    </w:pPr>
-    <w:rPr>
-      <w:sz w:val="24"/>
-      <w:szCs w:val="24"/>
-      <w:lang w:eastAsia="en-US"/>
-    </w:rPr>
-  </w:style>
-  <w:style w:type="paragraph" w:customStyle="1" w:styleId="82D31053F5064A8391F07999CE8CCA10">
-    <w:name w:val="82D31053F5064A8391F07999CE8CCA10"/>
-    <w:rsid w:val="00FF435B"/>
-    <w:pPr>
-      <w:spacing w:after="0" w:line="240" w:lineRule="auto"/>
-    </w:pPr>
-    <w:rPr>
-      <w:sz w:val="24"/>
-      <w:szCs w:val="24"/>
-      <w:lang w:eastAsia="en-US"/>
-    </w:rPr>
-  </w:style>
-  <w:style w:type="paragraph" w:customStyle="1" w:styleId="E8465E3C6097464F9035DE4E14C681F1">
-    <w:name w:val="E8465E3C6097464F9035DE4E14C681F1"/>
-    <w:rsid w:val="00FF435B"/>
-    <w:pPr>
-      <w:spacing w:after="0" w:line="240" w:lineRule="auto"/>
-    </w:pPr>
-    <w:rPr>
-      <w:sz w:val="24"/>
-      <w:szCs w:val="24"/>
-      <w:lang w:eastAsia="en-US"/>
-    </w:rPr>
-  </w:style>
-  <w:style w:type="paragraph" w:customStyle="1" w:styleId="A2A94E39BC194697B3DFF8B0E4DBE03C">
-    <w:name w:val="A2A94E39BC194697B3DFF8B0E4DBE03C"/>
-    <w:rsid w:val="00FF435B"/>
-    <w:pPr>
-      <w:spacing w:after="0" w:line="240" w:lineRule="auto"/>
-    </w:pPr>
-    <w:rPr>
-      <w:sz w:val="24"/>
-      <w:szCs w:val="24"/>
-      <w:lang w:eastAsia="en-US"/>
-    </w:rPr>
-  </w:style>
-  <w:style w:type="paragraph" w:customStyle="1" w:styleId="9C74BFE80B354964BC2D15ECB0761C5D">
-    <w:name w:val="9C74BFE80B354964BC2D15ECB0761C5D"/>
-    <w:rsid w:val="00FF435B"/>
-    <w:pPr>
-      <w:spacing w:after="0" w:line="240" w:lineRule="auto"/>
-    </w:pPr>
-    <w:rPr>
-      <w:sz w:val="24"/>
-      <w:szCs w:val="24"/>
-      <w:lang w:eastAsia="en-US"/>
-    </w:rPr>
-  </w:style>
-  <w:style w:type="paragraph" w:customStyle="1" w:styleId="A8FE6DE951E8496E8E654C585B9D5106">
-    <w:name w:val="A8FE6DE951E8496E8E654C585B9D5106"/>
-    <w:rsid w:val="00FF435B"/>
-    <w:pPr>
-      <w:spacing w:after="0" w:line="240" w:lineRule="auto"/>
-    </w:pPr>
-    <w:rPr>
-      <w:sz w:val="24"/>
-      <w:szCs w:val="24"/>
-      <w:lang w:eastAsia="en-US"/>
-    </w:rPr>
-  </w:style>
-  <w:style w:type="paragraph" w:customStyle="1" w:styleId="4BE12348D92F46DD8D985D1273F3DD6C">
-    <w:name w:val="4BE12348D92F46DD8D985D1273F3DD6C"/>
-    <w:rsid w:val="00FF435B"/>
-    <w:pPr>
-      <w:spacing w:after="0" w:line="240" w:lineRule="auto"/>
-    </w:pPr>
-    <w:rPr>
-      <w:sz w:val="24"/>
-      <w:szCs w:val="24"/>
-      <w:lang w:eastAsia="en-US"/>
-    </w:rPr>
-  </w:style>
-  <w:style w:type="paragraph" w:customStyle="1" w:styleId="DB18212D01F84E57882CEC267F498D0E">
-    <w:name w:val="DB18212D01F84E57882CEC267F498D0E"/>
-    <w:rsid w:val="00FF435B"/>
-    <w:pPr>
-      <w:spacing w:after="0" w:line="240" w:lineRule="auto"/>
-    </w:pPr>
-    <w:rPr>
-      <w:sz w:val="24"/>
-      <w:szCs w:val="24"/>
-      <w:lang w:eastAsia="en-US"/>
-    </w:rPr>
-  </w:style>
-  <w:style w:type="paragraph" w:customStyle="1" w:styleId="9A24B8B74B9B4DD99B32850D75171ACC">
-    <w:name w:val="9A24B8B74B9B4DD99B32850D75171ACC"/>
-    <w:rsid w:val="00FF435B"/>
-  </w:style>
-  <w:style w:type="paragraph" w:customStyle="1" w:styleId="F639121018D7468799EC83AC21B60B32">
-    <w:name w:val="F639121018D7468799EC83AC21B60B32"/>
-    <w:rsid w:val="00FF435B"/>
-  </w:style>
-  <w:style w:type="paragraph" w:customStyle="1" w:styleId="4C6ED96126B44048BA085589A76A5C89">
-    <w:name w:val="4C6ED96126B44048BA085589A76A5C89"/>
-    <w:rsid w:val="00FF435B"/>
-  </w:style>
-  <w:style w:type="paragraph" w:customStyle="1" w:styleId="F54EB0C997334805B919DFEA226375764">
-    <w:name w:val="F54EB0C997334805B919DFEA226375764"/>
-    <w:rsid w:val="00FF435B"/>
-    <w:pPr>
-      <w:spacing w:after="0" w:line="240" w:lineRule="auto"/>
-    </w:pPr>
-    <w:rPr>
-      <w:sz w:val="24"/>
-      <w:szCs w:val="24"/>
-      <w:lang w:eastAsia="en-US"/>
-    </w:rPr>
-  </w:style>
-  <w:style w:type="paragraph" w:customStyle="1" w:styleId="B870572FD2B046819632EF578144E6105">
-    <w:name w:val="B870572FD2B046819632EF578144E6105"/>
-    <w:rsid w:val="00FF435B"/>
-    <w:pPr>
-      <w:spacing w:after="0" w:line="240" w:lineRule="auto"/>
-    </w:pPr>
-    <w:rPr>
-      <w:sz w:val="24"/>
-      <w:szCs w:val="24"/>
-      <w:lang w:eastAsia="en-US"/>
-    </w:rPr>
-  </w:style>
-  <w:style w:type="paragraph" w:customStyle="1" w:styleId="3B6A4C7A9A7245DB856D0419C598DEA05">
-    <w:name w:val="3B6A4C7A9A7245DB856D0419C598DEA05"/>
-    <w:rsid w:val="00FF435B"/>
-    <w:pPr>
-      <w:spacing w:after="0" w:line="240" w:lineRule="auto"/>
-    </w:pPr>
-    <w:rPr>
-      <w:sz w:val="24"/>
-      <w:szCs w:val="24"/>
-      <w:lang w:eastAsia="en-US"/>
-    </w:rPr>
-  </w:style>
-  <w:style w:type="paragraph" w:customStyle="1" w:styleId="FAC94652B2914C5D854488BB3928F7E52">
-    <w:name w:val="FAC94652B2914C5D854488BB3928F7E52"/>
-    <w:rsid w:val="00FF435B"/>
-    <w:pPr>
-      <w:spacing w:after="0" w:line="240" w:lineRule="auto"/>
-    </w:pPr>
-    <w:rPr>
-      <w:sz w:val="24"/>
-      <w:szCs w:val="24"/>
-      <w:lang w:eastAsia="en-US"/>
-    </w:rPr>
-  </w:style>
-  <w:style w:type="paragraph" w:customStyle="1" w:styleId="62E560BF0C5A4E4AA1ADE1B1208B6B904">
-    <w:name w:val="62E560BF0C5A4E4AA1ADE1B1208B6B904"/>
-    <w:rsid w:val="00FF435B"/>
-    <w:pPr>
-      <w:spacing w:after="0" w:line="240" w:lineRule="auto"/>
-    </w:pPr>
-    <w:rPr>
-      <w:sz w:val="24"/>
-      <w:szCs w:val="24"/>
-      <w:lang w:eastAsia="en-US"/>
-    </w:rPr>
-  </w:style>
-  <w:style w:type="paragraph" w:customStyle="1" w:styleId="DDB51536B8244F33BA3B9C41F90705854">
-    <w:name w:val="DDB51536B8244F33BA3B9C41F90705854"/>
-    <w:rsid w:val="00FF435B"/>
-    <w:pPr>
-      <w:spacing w:after="0" w:line="240" w:lineRule="auto"/>
-    </w:pPr>
-    <w:rPr>
-      <w:sz w:val="24"/>
-      <w:szCs w:val="24"/>
-      <w:lang w:eastAsia="en-US"/>
-    </w:rPr>
-  </w:style>
-  <w:style w:type="paragraph" w:customStyle="1" w:styleId="CDEDE887C851429AA61D6E7BC9BD08584">
-    <w:name w:val="CDEDE887C851429AA61D6E7BC9BD08584"/>
-    <w:rsid w:val="00FF435B"/>
-    <w:pPr>
-      <w:spacing w:after="0" w:line="240" w:lineRule="auto"/>
-    </w:pPr>
-    <w:rPr>
-      <w:sz w:val="24"/>
-      <w:szCs w:val="24"/>
-      <w:lang w:eastAsia="en-US"/>
-    </w:rPr>
-  </w:style>
-  <w:style w:type="paragraph" w:customStyle="1" w:styleId="C6B54B251E904374A8DA4AEDC142404A4">
-    <w:name w:val="C6B54B251E904374A8DA4AEDC142404A4"/>
-    <w:rsid w:val="00FF435B"/>
-    <w:pPr>
-      <w:spacing w:after="0" w:line="240" w:lineRule="auto"/>
-    </w:pPr>
-    <w:rPr>
-      <w:sz w:val="24"/>
-      <w:szCs w:val="24"/>
-      <w:lang w:eastAsia="en-US"/>
-    </w:rPr>
-  </w:style>
-  <w:style w:type="paragraph" w:customStyle="1" w:styleId="4C6ED96126B44048BA085589A76A5C891">
-    <w:name w:val="4C6ED96126B44048BA085589A76A5C891"/>
-    <w:rsid w:val="00FF435B"/>
-    <w:pPr>
-      <w:spacing w:after="0" w:line="240" w:lineRule="auto"/>
-    </w:pPr>
-    <w:rPr>
-      <w:sz w:val="24"/>
-      <w:szCs w:val="24"/>
-      <w:lang w:eastAsia="en-US"/>
-    </w:rPr>
-  </w:style>
-  <w:style w:type="paragraph" w:customStyle="1" w:styleId="F639121018D7468799EC83AC21B60B321">
-    <w:name w:val="F639121018D7468799EC83AC21B60B321"/>
-    <w:rsid w:val="00FF435B"/>
-    <w:pPr>
-      <w:spacing w:after="0" w:line="240" w:lineRule="auto"/>
-    </w:pPr>
-    <w:rPr>
-      <w:sz w:val="24"/>
-      <w:szCs w:val="24"/>
-      <w:lang w:eastAsia="en-US"/>
-    </w:rPr>
-  </w:style>
-  <w:style w:type="paragraph" w:customStyle="1" w:styleId="9A24B8B74B9B4DD99B32850D75171ACC1">
-    <w:name w:val="9A24B8B74B9B4DD99B32850D75171ACC1"/>
-    <w:rsid w:val="00FF435B"/>
-    <w:pPr>
-      <w:spacing w:after="0" w:line="240" w:lineRule="auto"/>
-    </w:pPr>
-    <w:rPr>
-      <w:sz w:val="24"/>
-      <w:szCs w:val="24"/>
-      <w:lang w:eastAsia="en-US"/>
-    </w:rPr>
-  </w:style>
-  <w:style w:type="paragraph" w:customStyle="1" w:styleId="82D31053F5064A8391F07999CE8CCA101">
-    <w:name w:val="82D31053F5064A8391F07999CE8CCA101"/>
-    <w:rsid w:val="00FF435B"/>
-    <w:pPr>
-      <w:spacing w:after="0" w:line="240" w:lineRule="auto"/>
-    </w:pPr>
-    <w:rPr>
-      <w:sz w:val="24"/>
-      <w:szCs w:val="24"/>
-      <w:lang w:eastAsia="en-US"/>
-    </w:rPr>
-  </w:style>
-  <w:style w:type="paragraph" w:customStyle="1" w:styleId="E8465E3C6097464F9035DE4E14C681F11">
-    <w:name w:val="E8465E3C6097464F9035DE4E14C681F11"/>
-    <w:rsid w:val="00FF435B"/>
-    <w:pPr>
-      <w:spacing w:after="0" w:line="240" w:lineRule="auto"/>
-    </w:pPr>
-    <w:rPr>
-      <w:sz w:val="24"/>
-      <w:szCs w:val="24"/>
-      <w:lang w:eastAsia="en-US"/>
-    </w:rPr>
-  </w:style>
-  <w:style w:type="paragraph" w:customStyle="1" w:styleId="A2A94E39BC194697B3DFF8B0E4DBE03C1">
-    <w:name w:val="A2A94E39BC194697B3DFF8B0E4DBE03C1"/>
-    <w:rsid w:val="00FF435B"/>
-    <w:pPr>
-      <w:spacing w:after="0" w:line="240" w:lineRule="auto"/>
-    </w:pPr>
-    <w:rPr>
-      <w:sz w:val="24"/>
-      <w:szCs w:val="24"/>
-      <w:lang w:eastAsia="en-US"/>
-    </w:rPr>
-  </w:style>
-  <w:style w:type="paragraph" w:customStyle="1" w:styleId="9C74BFE80B354964BC2D15ECB0761C5D1">
-    <w:name w:val="9C74BFE80B354964BC2D15ECB0761C5D1"/>
-    <w:rsid w:val="00FF435B"/>
-    <w:pPr>
-      <w:spacing w:after="0" w:line="240" w:lineRule="auto"/>
-    </w:pPr>
-    <w:rPr>
-      <w:sz w:val="24"/>
-      <w:szCs w:val="24"/>
-      <w:lang w:eastAsia="en-US"/>
-    </w:rPr>
-  </w:style>
-  <w:style w:type="paragraph" w:customStyle="1" w:styleId="A8FE6DE951E8496E8E654C585B9D51061">
-    <w:name w:val="A8FE6DE951E8496E8E654C585B9D51061"/>
-    <w:rsid w:val="00FF435B"/>
-    <w:pPr>
-      <w:spacing w:after="0" w:line="240" w:lineRule="auto"/>
-    </w:pPr>
-    <w:rPr>
-      <w:sz w:val="24"/>
-      <w:szCs w:val="24"/>
-      <w:lang w:eastAsia="en-US"/>
-    </w:rPr>
-  </w:style>
-  <w:style w:type="paragraph" w:customStyle="1" w:styleId="4BE12348D92F46DD8D985D1273F3DD6C1">
-    <w:name w:val="4BE12348D92F46DD8D985D1273F3DD6C1"/>
-    <w:rsid w:val="00FF435B"/>
-    <w:pPr>
-      <w:spacing w:after="0" w:line="240" w:lineRule="auto"/>
-    </w:pPr>
-    <w:rPr>
-      <w:sz w:val="24"/>
-      <w:szCs w:val="24"/>
-      <w:lang w:eastAsia="en-US"/>
-    </w:rPr>
-  </w:style>
-  <w:style w:type="paragraph" w:customStyle="1" w:styleId="DB18212D01F84E57882CEC267F498D0E1">
-    <w:name w:val="DB18212D01F84E57882CEC267F498D0E1"/>
-    <w:rsid w:val="00FF435B"/>
-    <w:pPr>
-      <w:spacing w:after="0" w:line="240" w:lineRule="auto"/>
-    </w:pPr>
-    <w:rPr>
-      <w:sz w:val="24"/>
-      <w:szCs w:val="24"/>
-      <w:lang w:eastAsia="en-US"/>
-    </w:rPr>
-  </w:style>
-  <w:style w:type="paragraph" w:customStyle="1" w:styleId="F54EB0C997334805B919DFEA226375765">
-    <w:name w:val="F54EB0C997334805B919DFEA226375765"/>
-    <w:rsid w:val="003576BE"/>
-    <w:pPr>
-      <w:spacing w:after="0" w:line="240" w:lineRule="auto"/>
-    </w:pPr>
-    <w:rPr>
-      <w:sz w:val="24"/>
-      <w:szCs w:val="24"/>
-      <w:lang w:eastAsia="en-US"/>
-    </w:rPr>
-  </w:style>
-  <w:style w:type="paragraph" w:customStyle="1" w:styleId="B870572FD2B046819632EF578144E6106">
-    <w:name w:val="B870572FD2B046819632EF578144E6106"/>
-    <w:rsid w:val="003576BE"/>
-    <w:pPr>
-      <w:spacing w:after="0" w:line="240" w:lineRule="auto"/>
-    </w:pPr>
-    <w:rPr>
-      <w:sz w:val="24"/>
-      <w:szCs w:val="24"/>
-      <w:lang w:eastAsia="en-US"/>
-    </w:rPr>
-  </w:style>
-  <w:style w:type="paragraph" w:customStyle="1" w:styleId="3B6A4C7A9A7245DB856D0419C598DEA06">
-    <w:name w:val="3B6A4C7A9A7245DB856D0419C598DEA06"/>
-    <w:rsid w:val="003576BE"/>
-    <w:pPr>
-      <w:spacing w:after="0" w:line="240" w:lineRule="auto"/>
-    </w:pPr>
-    <w:rPr>
-      <w:sz w:val="24"/>
-      <w:szCs w:val="24"/>
-      <w:lang w:eastAsia="en-US"/>
-    </w:rPr>
-  </w:style>
-  <w:style w:type="paragraph" w:customStyle="1" w:styleId="FAC94652B2914C5D854488BB3928F7E53">
-    <w:name w:val="FAC94652B2914C5D854488BB3928F7E53"/>
-    <w:rsid w:val="003576BE"/>
-    <w:pPr>
-      <w:spacing w:after="0" w:line="240" w:lineRule="auto"/>
-    </w:pPr>
-    <w:rPr>
-      <w:sz w:val="24"/>
-      <w:szCs w:val="24"/>
-      <w:lang w:eastAsia="en-US"/>
-    </w:rPr>
-  </w:style>
-  <w:style w:type="paragraph" w:customStyle="1" w:styleId="62E560BF0C5A4E4AA1ADE1B1208B6B905">
-    <w:name w:val="62E560BF0C5A4E4AA1ADE1B1208B6B905"/>
-    <w:rsid w:val="003576BE"/>
-    <w:pPr>
-      <w:spacing w:after="0" w:line="240" w:lineRule="auto"/>
-    </w:pPr>
-    <w:rPr>
-      <w:sz w:val="24"/>
-      <w:szCs w:val="24"/>
-      <w:lang w:eastAsia="en-US"/>
-    </w:rPr>
-  </w:style>
-  <w:style w:type="paragraph" w:customStyle="1" w:styleId="DDB51536B8244F33BA3B9C41F90705855">
-    <w:name w:val="DDB51536B8244F33BA3B9C41F90705855"/>
-    <w:rsid w:val="003576BE"/>
-    <w:pPr>
-      <w:spacing w:after="0" w:line="240" w:lineRule="auto"/>
-    </w:pPr>
-    <w:rPr>
-      <w:sz w:val="24"/>
-      <w:szCs w:val="24"/>
-      <w:lang w:eastAsia="en-US"/>
-    </w:rPr>
-  </w:style>
-  <w:style w:type="paragraph" w:customStyle="1" w:styleId="CDEDE887C851429AA61D6E7BC9BD08585">
-    <w:name w:val="CDEDE887C851429AA61D6E7BC9BD08585"/>
-    <w:rsid w:val="003576BE"/>
-    <w:pPr>
-      <w:spacing w:after="0" w:line="240" w:lineRule="auto"/>
-    </w:pPr>
-    <w:rPr>
-      <w:sz w:val="24"/>
-      <w:szCs w:val="24"/>
-      <w:lang w:eastAsia="en-US"/>
-    </w:rPr>
-  </w:style>
-  <w:style w:type="paragraph" w:customStyle="1" w:styleId="C6B54B251E904374A8DA4AEDC142404A5">
-    <w:name w:val="C6B54B251E904374A8DA4AEDC142404A5"/>
-    <w:rsid w:val="003576BE"/>
-    <w:pPr>
-      <w:spacing w:after="0" w:line="240" w:lineRule="auto"/>
-    </w:pPr>
-    <w:rPr>
-      <w:sz w:val="24"/>
-      <w:szCs w:val="24"/>
-      <w:lang w:eastAsia="en-US"/>
-    </w:rPr>
-  </w:style>
-  <w:style w:type="paragraph" w:customStyle="1" w:styleId="4C6ED96126B44048BA085589A76A5C892">
-    <w:name w:val="4C6ED96126B44048BA085589A76A5C892"/>
-    <w:rsid w:val="003576BE"/>
-    <w:pPr>
-      <w:spacing w:after="0" w:line="240" w:lineRule="auto"/>
-    </w:pPr>
-    <w:rPr>
-      <w:sz w:val="24"/>
-      <w:szCs w:val="24"/>
-      <w:lang w:eastAsia="en-US"/>
-    </w:rPr>
-  </w:style>
-  <w:style w:type="paragraph" w:customStyle="1" w:styleId="F639121018D7468799EC83AC21B60B322">
-    <w:name w:val="F639121018D7468799EC83AC21B60B322"/>
-    <w:rsid w:val="003576BE"/>
-    <w:pPr>
-      <w:spacing w:after="0" w:line="240" w:lineRule="auto"/>
-    </w:pPr>
-    <w:rPr>
-      <w:sz w:val="24"/>
-      <w:szCs w:val="24"/>
-      <w:lang w:eastAsia="en-US"/>
-    </w:rPr>
-  </w:style>
-  <w:style w:type="paragraph" w:customStyle="1" w:styleId="9A24B8B74B9B4DD99B32850D75171ACC2">
-    <w:name w:val="9A24B8B74B9B4DD99B32850D75171ACC2"/>
-    <w:rsid w:val="003576BE"/>
-    <w:pPr>
-      <w:spacing w:after="0" w:line="240" w:lineRule="auto"/>
-    </w:pPr>
-    <w:rPr>
-      <w:sz w:val="24"/>
-      <w:szCs w:val="24"/>
-      <w:lang w:eastAsia="en-US"/>
-    </w:rPr>
-  </w:style>
-  <w:style w:type="paragraph" w:customStyle="1" w:styleId="82D31053F5064A8391F07999CE8CCA102">
-    <w:name w:val="82D31053F5064A8391F07999CE8CCA102"/>
-    <w:rsid w:val="003576BE"/>
-    <w:pPr>
-      <w:spacing w:after="0" w:line="240" w:lineRule="auto"/>
-    </w:pPr>
-    <w:rPr>
-      <w:sz w:val="24"/>
-      <w:szCs w:val="24"/>
-      <w:lang w:eastAsia="en-US"/>
-    </w:rPr>
-  </w:style>
-  <w:style w:type="paragraph" w:customStyle="1" w:styleId="E8465E3C6097464F9035DE4E14C681F12">
-    <w:name w:val="E8465E3C6097464F9035DE4E14C681F12"/>
-    <w:rsid w:val="003576BE"/>
-    <w:pPr>
-      <w:spacing w:after="0" w:line="240" w:lineRule="auto"/>
-    </w:pPr>
-    <w:rPr>
-      <w:sz w:val="24"/>
-      <w:szCs w:val="24"/>
-      <w:lang w:eastAsia="en-US"/>
-    </w:rPr>
-  </w:style>
-  <w:style w:type="paragraph" w:customStyle="1" w:styleId="A2A94E39BC194697B3DFF8B0E4DBE03C2">
-    <w:name w:val="A2A94E39BC194697B3DFF8B0E4DBE03C2"/>
-    <w:rsid w:val="003576BE"/>
-    <w:pPr>
-      <w:spacing w:after="0" w:line="240" w:lineRule="auto"/>
-    </w:pPr>
-    <w:rPr>
-      <w:sz w:val="24"/>
-      <w:szCs w:val="24"/>
-      <w:lang w:eastAsia="en-US"/>
-    </w:rPr>
-  </w:style>
-  <w:style w:type="paragraph" w:customStyle="1" w:styleId="9C74BFE80B354964BC2D15ECB0761C5D2">
-    <w:name w:val="9C74BFE80B354964BC2D15ECB0761C5D2"/>
-    <w:rsid w:val="003576BE"/>
-    <w:pPr>
-      <w:spacing w:after="0" w:line="240" w:lineRule="auto"/>
-    </w:pPr>
-    <w:rPr>
-      <w:sz w:val="24"/>
-      <w:szCs w:val="24"/>
-      <w:lang w:eastAsia="en-US"/>
-    </w:rPr>
-  </w:style>
-  <w:style w:type="paragraph" w:customStyle="1" w:styleId="A8FE6DE951E8496E8E654C585B9D51062">
-    <w:name w:val="A8FE6DE951E8496E8E654C585B9D51062"/>
-    <w:rsid w:val="003576BE"/>
-    <w:pPr>
-      <w:spacing w:after="0" w:line="240" w:lineRule="auto"/>
-    </w:pPr>
-    <w:rPr>
-      <w:sz w:val="24"/>
-      <w:szCs w:val="24"/>
-      <w:lang w:eastAsia="en-US"/>
-    </w:rPr>
-  </w:style>
-  <w:style w:type="paragraph" w:customStyle="1" w:styleId="4BE12348D92F46DD8D985D1273F3DD6C2">
-    <w:name w:val="4BE12348D92F46DD8D985D1273F3DD6C2"/>
-    <w:rsid w:val="003576BE"/>
-    <w:pPr>
-      <w:spacing w:after="0" w:line="240" w:lineRule="auto"/>
-    </w:pPr>
-    <w:rPr>
-      <w:sz w:val="24"/>
-      <w:szCs w:val="24"/>
-      <w:lang w:eastAsia="en-US"/>
-    </w:rPr>
-  </w:style>
-  <w:style w:type="paragraph" w:customStyle="1" w:styleId="DB18212D01F84E57882CEC267F498D0E2">
-    <w:name w:val="DB18212D01F84E57882CEC267F498D0E2"/>
-    <w:rsid w:val="003576BE"/>
-    <w:pPr>
-      <w:spacing w:after="0" w:line="240" w:lineRule="auto"/>
-    </w:pPr>
-    <w:rPr>
-      <w:sz w:val="24"/>
-      <w:szCs w:val="24"/>
-      <w:lang w:eastAsia="en-US"/>
-    </w:rPr>
-  </w:style>
-  <w:style w:type="paragraph" w:customStyle="1" w:styleId="F54EB0C997334805B919DFEA226375766">
-    <w:name w:val="F54EB0C997334805B919DFEA226375766"/>
-    <w:rsid w:val="003576BE"/>
-    <w:pPr>
-      <w:spacing w:after="0" w:line="240" w:lineRule="auto"/>
-    </w:pPr>
-    <w:rPr>
-      <w:sz w:val="24"/>
-      <w:szCs w:val="24"/>
-      <w:lang w:eastAsia="en-US"/>
-    </w:rPr>
-  </w:style>
-  <w:style w:type="paragraph" w:customStyle="1" w:styleId="B870572FD2B046819632EF578144E6107">
-    <w:name w:val="B870572FD2B046819632EF578144E6107"/>
-    <w:rsid w:val="003576BE"/>
-    <w:pPr>
-      <w:spacing w:after="0" w:line="240" w:lineRule="auto"/>
-    </w:pPr>
-    <w:rPr>
-      <w:sz w:val="24"/>
-      <w:szCs w:val="24"/>
-      <w:lang w:eastAsia="en-US"/>
-    </w:rPr>
-  </w:style>
-  <w:style w:type="paragraph" w:customStyle="1" w:styleId="3B6A4C7A9A7245DB856D0419C598DEA07">
-    <w:name w:val="3B6A4C7A9A7245DB856D0419C598DEA07"/>
-    <w:rsid w:val="003576BE"/>
-    <w:pPr>
-      <w:spacing w:after="0" w:line="240" w:lineRule="auto"/>
-    </w:pPr>
-    <w:rPr>
-      <w:sz w:val="24"/>
-      <w:szCs w:val="24"/>
-      <w:lang w:eastAsia="en-US"/>
-    </w:rPr>
-  </w:style>
-  <w:style w:type="paragraph" w:customStyle="1" w:styleId="FAC94652B2914C5D854488BB3928F7E54">
-    <w:name w:val="FAC94652B2914C5D854488BB3928F7E54"/>
-    <w:rsid w:val="003576BE"/>
-    <w:pPr>
-      <w:spacing w:after="0" w:line="240" w:lineRule="auto"/>
-    </w:pPr>
-    <w:rPr>
-      <w:sz w:val="24"/>
-      <w:szCs w:val="24"/>
-      <w:lang w:eastAsia="en-US"/>
-    </w:rPr>
-  </w:style>
-  <w:style w:type="paragraph" w:customStyle="1" w:styleId="62E560BF0C5A4E4AA1ADE1B1208B6B906">
-    <w:name w:val="62E560BF0C5A4E4AA1ADE1B1208B6B906"/>
-    <w:rsid w:val="003576BE"/>
-    <w:pPr>
-      <w:spacing w:after="0" w:line="240" w:lineRule="auto"/>
-    </w:pPr>
-    <w:rPr>
-      <w:sz w:val="24"/>
-      <w:szCs w:val="24"/>
-      <w:lang w:eastAsia="en-US"/>
-    </w:rPr>
-  </w:style>
-  <w:style w:type="paragraph" w:customStyle="1" w:styleId="DDB51536B8244F33BA3B9C41F90705856">
-    <w:name w:val="DDB51536B8244F33BA3B9C41F90705856"/>
-    <w:rsid w:val="003576BE"/>
-    <w:pPr>
-      <w:spacing w:after="0" w:line="240" w:lineRule="auto"/>
-    </w:pPr>
-    <w:rPr>
-      <w:sz w:val="24"/>
-      <w:szCs w:val="24"/>
-      <w:lang w:eastAsia="en-US"/>
-    </w:rPr>
-  </w:style>
-  <w:style w:type="paragraph" w:customStyle="1" w:styleId="CDEDE887C851429AA61D6E7BC9BD08586">
-    <w:name w:val="CDEDE887C851429AA61D6E7BC9BD08586"/>
-    <w:rsid w:val="003576BE"/>
-    <w:pPr>
-      <w:spacing w:after="0" w:line="240" w:lineRule="auto"/>
-    </w:pPr>
-    <w:rPr>
-      <w:sz w:val="24"/>
-      <w:szCs w:val="24"/>
-      <w:lang w:eastAsia="en-US"/>
-    </w:rPr>
-  </w:style>
-  <w:style w:type="paragraph" w:customStyle="1" w:styleId="C6B54B251E904374A8DA4AEDC142404A6">
-    <w:name w:val="C6B54B251E904374A8DA4AEDC142404A6"/>
-    <w:rsid w:val="003576BE"/>
-    <w:pPr>
-      <w:spacing w:after="0" w:line="240" w:lineRule="auto"/>
-    </w:pPr>
-    <w:rPr>
-      <w:sz w:val="24"/>
-      <w:szCs w:val="24"/>
-      <w:lang w:eastAsia="en-US"/>
-    </w:rPr>
-  </w:style>
-  <w:style w:type="paragraph" w:customStyle="1" w:styleId="4C6ED96126B44048BA085589A76A5C893">
-    <w:name w:val="4C6ED96126B44048BA085589A76A5C893"/>
-    <w:rsid w:val="003576BE"/>
-    <w:pPr>
-      <w:spacing w:after="0" w:line="240" w:lineRule="auto"/>
-    </w:pPr>
-    <w:rPr>
-      <w:sz w:val="24"/>
-      <w:szCs w:val="24"/>
-      <w:lang w:eastAsia="en-US"/>
-    </w:rPr>
-  </w:style>
-  <w:style w:type="paragraph" w:customStyle="1" w:styleId="F639121018D7468799EC83AC21B60B323">
-    <w:name w:val="F639121018D7468799EC83AC21B60B323"/>
-    <w:rsid w:val="003576BE"/>
-    <w:pPr>
-      <w:spacing w:after="0" w:line="240" w:lineRule="auto"/>
-    </w:pPr>
-    <w:rPr>
-      <w:sz w:val="24"/>
-      <w:szCs w:val="24"/>
-      <w:lang w:eastAsia="en-US"/>
-    </w:rPr>
-  </w:style>
-  <w:style w:type="paragraph" w:customStyle="1" w:styleId="9A24B8B74B9B4DD99B32850D75171ACC3">
-    <w:name w:val="9A24B8B74B9B4DD99B32850D75171ACC3"/>
-    <w:rsid w:val="003576BE"/>
-    <w:pPr>
-      <w:spacing w:after="0" w:line="240" w:lineRule="auto"/>
-    </w:pPr>
-    <w:rPr>
-      <w:sz w:val="24"/>
-      <w:szCs w:val="24"/>
-      <w:lang w:eastAsia="en-US"/>
-    </w:rPr>
-  </w:style>
-  <w:style w:type="paragraph" w:customStyle="1" w:styleId="E8465E3C6097464F9035DE4E14C681F13">
-    <w:name w:val="E8465E3C6097464F9035DE4E14C681F13"/>
-    <w:rsid w:val="003576BE"/>
-    <w:pPr>
-      <w:spacing w:after="0" w:line="240" w:lineRule="auto"/>
-    </w:pPr>
-    <w:rPr>
-      <w:sz w:val="24"/>
-      <w:szCs w:val="24"/>
-      <w:lang w:eastAsia="en-US"/>
-    </w:rPr>
-  </w:style>
-  <w:style w:type="paragraph" w:customStyle="1" w:styleId="A2A94E39BC194697B3DFF8B0E4DBE03C3">
-    <w:name w:val="A2A94E39BC194697B3DFF8B0E4DBE03C3"/>
-    <w:rsid w:val="003576BE"/>
-    <w:pPr>
-      <w:spacing w:after="0" w:line="240" w:lineRule="auto"/>
-    </w:pPr>
-    <w:rPr>
-      <w:sz w:val="24"/>
-      <w:szCs w:val="24"/>
-      <w:lang w:eastAsia="en-US"/>
-    </w:rPr>
-  </w:style>
-  <w:style w:type="paragraph" w:customStyle="1" w:styleId="9C74BFE80B354964BC2D15ECB0761C5D3">
-    <w:name w:val="9C74BFE80B354964BC2D15ECB0761C5D3"/>
-    <w:rsid w:val="003576BE"/>
-    <w:pPr>
-      <w:spacing w:after="0" w:line="240" w:lineRule="auto"/>
-    </w:pPr>
-    <w:rPr>
-      <w:sz w:val="24"/>
-      <w:szCs w:val="24"/>
-      <w:lang w:eastAsia="en-US"/>
-    </w:rPr>
-  </w:style>
-  <w:style w:type="paragraph" w:customStyle="1" w:styleId="F54EB0C997334805B919DFEA226375767">
-    <w:name w:val="F54EB0C997334805B919DFEA226375767"/>
-    <w:rsid w:val="003576BE"/>
-    <w:pPr>
-      <w:spacing w:after="0" w:line="240" w:lineRule="auto"/>
-    </w:pPr>
-    <w:rPr>
-      <w:sz w:val="24"/>
-      <w:szCs w:val="24"/>
-      <w:lang w:eastAsia="en-US"/>
-    </w:rPr>
-  </w:style>
-  <w:style w:type="paragraph" w:customStyle="1" w:styleId="B870572FD2B046819632EF578144E6108">
-    <w:name w:val="B870572FD2B046819632EF578144E6108"/>
-    <w:rsid w:val="003576BE"/>
-    <w:pPr>
-      <w:spacing w:after="0" w:line="240" w:lineRule="auto"/>
-    </w:pPr>
-    <w:rPr>
-      <w:sz w:val="24"/>
-      <w:szCs w:val="24"/>
-      <w:lang w:eastAsia="en-US"/>
-    </w:rPr>
-  </w:style>
-  <w:style w:type="paragraph" w:customStyle="1" w:styleId="3B6A4C7A9A7245DB856D0419C598DEA08">
-    <w:name w:val="3B6A4C7A9A7245DB856D0419C598DEA08"/>
-    <w:rsid w:val="003576BE"/>
-    <w:pPr>
-      <w:spacing w:after="0" w:line="240" w:lineRule="auto"/>
-    </w:pPr>
-    <w:rPr>
-      <w:sz w:val="24"/>
-      <w:szCs w:val="24"/>
-      <w:lang w:eastAsia="en-US"/>
-    </w:rPr>
-  </w:style>
-  <w:style w:type="paragraph" w:customStyle="1" w:styleId="FAC94652B2914C5D854488BB3928F7E55">
-    <w:name w:val="FAC94652B2914C5D854488BB3928F7E55"/>
-    <w:rsid w:val="003576BE"/>
-    <w:pPr>
-      <w:spacing w:after="0" w:line="240" w:lineRule="auto"/>
-    </w:pPr>
-    <w:rPr>
-      <w:sz w:val="24"/>
-      <w:szCs w:val="24"/>
-      <w:lang w:eastAsia="en-US"/>
-    </w:rPr>
-  </w:style>
-  <w:style w:type="paragraph" w:customStyle="1" w:styleId="62E560BF0C5A4E4AA1ADE1B1208B6B907">
-    <w:name w:val="62E560BF0C5A4E4AA1ADE1B1208B6B907"/>
-    <w:rsid w:val="003576BE"/>
-    <w:pPr>
-      <w:spacing w:after="0" w:line="240" w:lineRule="auto"/>
-    </w:pPr>
-    <w:rPr>
-      <w:sz w:val="24"/>
-      <w:szCs w:val="24"/>
-      <w:lang w:eastAsia="en-US"/>
-    </w:rPr>
-  </w:style>
-  <w:style w:type="paragraph" w:customStyle="1" w:styleId="DDB51536B8244F33BA3B9C41F90705857">
-    <w:name w:val="DDB51536B8244F33BA3B9C41F90705857"/>
-    <w:rsid w:val="003576BE"/>
-    <w:pPr>
-      <w:spacing w:after="0" w:line="240" w:lineRule="auto"/>
-    </w:pPr>
-    <w:rPr>
-      <w:sz w:val="24"/>
-      <w:szCs w:val="24"/>
-      <w:lang w:eastAsia="en-US"/>
-    </w:rPr>
-  </w:style>
-  <w:style w:type="paragraph" w:customStyle="1" w:styleId="4C6ED96126B44048BA085589A76A5C894">
-    <w:name w:val="4C6ED96126B44048BA085589A76A5C894"/>
-    <w:rsid w:val="003576BE"/>
-    <w:pPr>
-      <w:spacing w:after="0" w:line="240" w:lineRule="auto"/>
-    </w:pPr>
-    <w:rPr>
-      <w:sz w:val="24"/>
-      <w:szCs w:val="24"/>
-      <w:lang w:eastAsia="en-US"/>
-    </w:rPr>
-  </w:style>
-  <w:style w:type="paragraph" w:customStyle="1" w:styleId="F639121018D7468799EC83AC21B60B324">
-    <w:name w:val="F639121018D7468799EC83AC21B60B324"/>
-    <w:rsid w:val="003576BE"/>
-    <w:pPr>
-      <w:spacing w:after="0" w:line="240" w:lineRule="auto"/>
-    </w:pPr>
-    <w:rPr>
-      <w:sz w:val="24"/>
-      <w:szCs w:val="24"/>
-      <w:lang w:eastAsia="en-US"/>
-    </w:rPr>
-  </w:style>
-  <w:style w:type="paragraph" w:customStyle="1" w:styleId="9A24B8B74B9B4DD99B32850D75171ACC4">
-    <w:name w:val="9A24B8B74B9B4DD99B32850D75171ACC4"/>
-    <w:rsid w:val="003576BE"/>
-    <w:pPr>
-      <w:spacing w:after="0" w:line="240" w:lineRule="auto"/>
-    </w:pPr>
-    <w:rPr>
-      <w:sz w:val="24"/>
-      <w:szCs w:val="24"/>
-      <w:lang w:eastAsia="en-US"/>
-    </w:rPr>
-  </w:style>
-  <w:style w:type="paragraph" w:customStyle="1" w:styleId="E8465E3C6097464F9035DE4E14C681F14">
-    <w:name w:val="E8465E3C6097464F9035DE4E14C681F14"/>
-    <w:rsid w:val="003576BE"/>
-    <w:pPr>
-      <w:spacing w:after="0" w:line="240" w:lineRule="auto"/>
-    </w:pPr>
-    <w:rPr>
-      <w:sz w:val="24"/>
-      <w:szCs w:val="24"/>
-      <w:lang w:eastAsia="en-US"/>
-    </w:rPr>
-  </w:style>
-  <w:style w:type="paragraph" w:customStyle="1" w:styleId="A2A94E39BC194697B3DFF8B0E4DBE03C4">
-    <w:name w:val="A2A94E39BC194697B3DFF8B0E4DBE03C4"/>
-    <w:rsid w:val="003576BE"/>
-    <w:pPr>
-      <w:spacing w:after="0" w:line="240" w:lineRule="auto"/>
-    </w:pPr>
-    <w:rPr>
-      <w:sz w:val="24"/>
-      <w:szCs w:val="24"/>
-      <w:lang w:eastAsia="en-US"/>
-    </w:rPr>
-  </w:style>
-  <w:style w:type="paragraph" w:customStyle="1" w:styleId="9C74BFE80B354964BC2D15ECB0761C5D4">
-    <w:name w:val="9C74BFE80B354964BC2D15ECB0761C5D4"/>
-    <w:rsid w:val="003576BE"/>
-    <w:pPr>
-      <w:spacing w:after="0" w:line="240" w:lineRule="auto"/>
-    </w:pPr>
-    <w:rPr>
-      <w:sz w:val="24"/>
-      <w:szCs w:val="24"/>
-      <w:lang w:eastAsia="en-US"/>
-    </w:rPr>
-  </w:style>
-  <w:style w:type="paragraph" w:customStyle="1" w:styleId="F54EB0C997334805B919DFEA226375768">
-    <w:name w:val="F54EB0C997334805B919DFEA226375768"/>
-    <w:rsid w:val="003576BE"/>
-    <w:pPr>
-      <w:spacing w:after="0" w:line="240" w:lineRule="auto"/>
-    </w:pPr>
-    <w:rPr>
-      <w:sz w:val="24"/>
-      <w:szCs w:val="24"/>
-      <w:lang w:eastAsia="en-US"/>
-    </w:rPr>
-  </w:style>
-  <w:style w:type="paragraph" w:customStyle="1" w:styleId="B870572FD2B046819632EF578144E6109">
-    <w:name w:val="B870572FD2B046819632EF578144E6109"/>
-    <w:rsid w:val="003576BE"/>
-    <w:pPr>
-      <w:spacing w:after="0" w:line="240" w:lineRule="auto"/>
-    </w:pPr>
-    <w:rPr>
-      <w:sz w:val="24"/>
-      <w:szCs w:val="24"/>
-      <w:lang w:eastAsia="en-US"/>
-    </w:rPr>
-  </w:style>
-  <w:style w:type="paragraph" w:customStyle="1" w:styleId="3B6A4C7A9A7245DB856D0419C598DEA09">
-    <w:name w:val="3B6A4C7A9A7245DB856D0419C598DEA09"/>
-    <w:rsid w:val="003576BE"/>
-    <w:pPr>
-      <w:spacing w:after="0" w:line="240" w:lineRule="auto"/>
-    </w:pPr>
-    <w:rPr>
-      <w:sz w:val="24"/>
-      <w:szCs w:val="24"/>
-      <w:lang w:eastAsia="en-US"/>
-    </w:rPr>
-  </w:style>
-  <w:style w:type="paragraph" w:customStyle="1" w:styleId="FAC94652B2914C5D854488BB3928F7E56">
-    <w:name w:val="FAC94652B2914C5D854488BB3928F7E56"/>
-    <w:rsid w:val="003576BE"/>
-    <w:pPr>
-      <w:spacing w:after="0" w:line="240" w:lineRule="auto"/>
-    </w:pPr>
-    <w:rPr>
-      <w:sz w:val="24"/>
-      <w:szCs w:val="24"/>
-      <w:lang w:eastAsia="en-US"/>
-    </w:rPr>
-  </w:style>
-  <w:style w:type="paragraph" w:customStyle="1" w:styleId="62E560BF0C5A4E4AA1ADE1B1208B6B908">
-    <w:name w:val="62E560BF0C5A4E4AA1ADE1B1208B6B908"/>
-    <w:rsid w:val="003576BE"/>
-    <w:pPr>
-      <w:spacing w:after="0" w:line="240" w:lineRule="auto"/>
-    </w:pPr>
-    <w:rPr>
-      <w:sz w:val="24"/>
-      <w:szCs w:val="24"/>
-      <w:lang w:eastAsia="en-US"/>
-    </w:rPr>
-  </w:style>
-  <w:style w:type="paragraph" w:customStyle="1" w:styleId="DDB51536B8244F33BA3B9C41F90705858">
-    <w:name w:val="DDB51536B8244F33BA3B9C41F90705858"/>
-    <w:rsid w:val="003576BE"/>
-    <w:pPr>
-      <w:spacing w:after="0" w:line="240" w:lineRule="auto"/>
-    </w:pPr>
-    <w:rPr>
-      <w:sz w:val="24"/>
-      <w:szCs w:val="24"/>
-      <w:lang w:eastAsia="en-US"/>
-    </w:rPr>
-  </w:style>
-  <w:style w:type="paragraph" w:customStyle="1" w:styleId="4C6ED96126B44048BA085589A76A5C895">
-    <w:name w:val="4C6ED96126B44048BA085589A76A5C895"/>
-    <w:rsid w:val="003576BE"/>
-    <w:pPr>
-      <w:spacing w:after="0" w:line="240" w:lineRule="auto"/>
-    </w:pPr>
-    <w:rPr>
-      <w:sz w:val="24"/>
-      <w:szCs w:val="24"/>
-      <w:lang w:eastAsia="en-US"/>
-    </w:rPr>
-  </w:style>
-  <w:style w:type="paragraph" w:customStyle="1" w:styleId="F639121018D7468799EC83AC21B60B325">
-    <w:name w:val="F639121018D7468799EC83AC21B60B325"/>
-    <w:rsid w:val="003576BE"/>
-    <w:pPr>
-      <w:spacing w:after="0" w:line="240" w:lineRule="auto"/>
-    </w:pPr>
-    <w:rPr>
-      <w:sz w:val="24"/>
-      <w:szCs w:val="24"/>
-      <w:lang w:eastAsia="en-US"/>
-    </w:rPr>
-  </w:style>
-  <w:style w:type="paragraph" w:customStyle="1" w:styleId="9A24B8B74B9B4DD99B32850D75171ACC5">
-    <w:name w:val="9A24B8B74B9B4DD99B32850D75171ACC5"/>
-    <w:rsid w:val="003576BE"/>
-    <w:pPr>
-      <w:spacing w:after="0" w:line="240" w:lineRule="auto"/>
-    </w:pPr>
-    <w:rPr>
-      <w:sz w:val="24"/>
-      <w:szCs w:val="24"/>
-      <w:lang w:eastAsia="en-US"/>
-    </w:rPr>
-  </w:style>
-  <w:style w:type="paragraph" w:customStyle="1" w:styleId="E8465E3C6097464F9035DE4E14C681F15">
-    <w:name w:val="E8465E3C6097464F9035DE4E14C681F15"/>
-    <w:rsid w:val="003576BE"/>
-    <w:pPr>
-      <w:spacing w:after="0" w:line="240" w:lineRule="auto"/>
-    </w:pPr>
-    <w:rPr>
-      <w:sz w:val="24"/>
-      <w:szCs w:val="24"/>
-      <w:lang w:eastAsia="en-US"/>
-    </w:rPr>
-  </w:style>
-  <w:style w:type="paragraph" w:customStyle="1" w:styleId="A2A94E39BC194697B3DFF8B0E4DBE03C5">
-    <w:name w:val="A2A94E39BC194697B3DFF8B0E4DBE03C5"/>
-    <w:rsid w:val="003576BE"/>
-    <w:pPr>
-      <w:spacing w:after="0" w:line="240" w:lineRule="auto"/>
-    </w:pPr>
-    <w:rPr>
-      <w:sz w:val="24"/>
-      <w:szCs w:val="24"/>
-      <w:lang w:eastAsia="en-US"/>
-    </w:rPr>
-  </w:style>
-  <w:style w:type="paragraph" w:customStyle="1" w:styleId="9C74BFE80B354964BC2D15ECB0761C5D5">
-    <w:name w:val="9C74BFE80B354964BC2D15ECB0761C5D5"/>
-    <w:rsid w:val="003576BE"/>
-    <w:pPr>
-      <w:spacing w:after="0" w:line="240" w:lineRule="auto"/>
-    </w:pPr>
-    <w:rPr>
-      <w:sz w:val="24"/>
-      <w:szCs w:val="24"/>
-      <w:lang w:eastAsia="en-US"/>
-    </w:rPr>
-  </w:style>
-  <w:style w:type="paragraph" w:customStyle="1" w:styleId="F54EB0C997334805B919DFEA226375769">
-    <w:name w:val="F54EB0C997334805B919DFEA226375769"/>
-    <w:rsid w:val="003576BE"/>
-    <w:pPr>
-      <w:spacing w:after="0" w:line="240" w:lineRule="auto"/>
-    </w:pPr>
-    <w:rPr>
-      <w:sz w:val="24"/>
-      <w:szCs w:val="24"/>
-      <w:lang w:eastAsia="en-US"/>
-    </w:rPr>
-  </w:style>
-  <w:style w:type="paragraph" w:customStyle="1" w:styleId="B870572FD2B046819632EF578144E61010">
-    <w:name w:val="B870572FD2B046819632EF578144E61010"/>
-    <w:rsid w:val="003576BE"/>
-    <w:pPr>
-      <w:spacing w:after="0" w:line="240" w:lineRule="auto"/>
-    </w:pPr>
-    <w:rPr>
-      <w:sz w:val="24"/>
-      <w:szCs w:val="24"/>
-      <w:lang w:eastAsia="en-US"/>
-    </w:rPr>
-  </w:style>
-  <w:style w:type="paragraph" w:customStyle="1" w:styleId="3B6A4C7A9A7245DB856D0419C598DEA010">
-    <w:name w:val="3B6A4C7A9A7245DB856D0419C598DEA010"/>
-    <w:rsid w:val="003576BE"/>
-    <w:pPr>
-      <w:spacing w:after="0" w:line="240" w:lineRule="auto"/>
-    </w:pPr>
-    <w:rPr>
-      <w:sz w:val="24"/>
-      <w:szCs w:val="24"/>
-      <w:lang w:eastAsia="en-US"/>
-    </w:rPr>
-  </w:style>
-  <w:style w:type="paragraph" w:customStyle="1" w:styleId="FAC94652B2914C5D854488BB3928F7E57">
-    <w:name w:val="FAC94652B2914C5D854488BB3928F7E57"/>
-    <w:rsid w:val="003576BE"/>
-    <w:pPr>
-      <w:spacing w:after="0" w:line="240" w:lineRule="auto"/>
-    </w:pPr>
-    <w:rPr>
-      <w:sz w:val="24"/>
-      <w:szCs w:val="24"/>
-      <w:lang w:eastAsia="en-US"/>
-    </w:rPr>
-  </w:style>
-  <w:style w:type="paragraph" w:customStyle="1" w:styleId="62E560BF0C5A4E4AA1ADE1B1208B6B909">
-    <w:name w:val="62E560BF0C5A4E4AA1ADE1B1208B6B909"/>
-    <w:rsid w:val="003576BE"/>
-    <w:pPr>
-      <w:spacing w:after="0" w:line="240" w:lineRule="auto"/>
-    </w:pPr>
-    <w:rPr>
-      <w:sz w:val="24"/>
-      <w:szCs w:val="24"/>
-      <w:lang w:eastAsia="en-US"/>
-    </w:rPr>
-  </w:style>
-  <w:style w:type="paragraph" w:customStyle="1" w:styleId="DDB51536B8244F33BA3B9C41F90705859">
-    <w:name w:val="DDB51536B8244F33BA3B9C41F90705859"/>
-    <w:rsid w:val="003576BE"/>
-    <w:pPr>
-      <w:spacing w:after="0" w:line="240" w:lineRule="auto"/>
-    </w:pPr>
-    <w:rPr>
-      <w:sz w:val="24"/>
-      <w:szCs w:val="24"/>
-      <w:lang w:eastAsia="en-US"/>
-    </w:rPr>
-  </w:style>
-  <w:style w:type="paragraph" w:customStyle="1" w:styleId="4C6ED96126B44048BA085589A76A5C896">
-    <w:name w:val="4C6ED96126B44048BA085589A76A5C896"/>
-    <w:rsid w:val="003576BE"/>
-    <w:pPr>
-      <w:spacing w:after="0" w:line="240" w:lineRule="auto"/>
-    </w:pPr>
-    <w:rPr>
-      <w:sz w:val="24"/>
-      <w:szCs w:val="24"/>
-      <w:lang w:eastAsia="en-US"/>
-    </w:rPr>
-  </w:style>
-  <w:style w:type="paragraph" w:customStyle="1" w:styleId="F639121018D7468799EC83AC21B60B326">
-    <w:name w:val="F639121018D7468799EC83AC21B60B326"/>
-    <w:rsid w:val="003576BE"/>
-    <w:pPr>
-      <w:spacing w:after="0" w:line="240" w:lineRule="auto"/>
-    </w:pPr>
-    <w:rPr>
-      <w:sz w:val="24"/>
-      <w:szCs w:val="24"/>
-      <w:lang w:eastAsia="en-US"/>
-    </w:rPr>
-  </w:style>
-  <w:style w:type="paragraph" w:customStyle="1" w:styleId="9A24B8B74B9B4DD99B32850D75171ACC6">
-    <w:name w:val="9A24B8B74B9B4DD99B32850D75171ACC6"/>
-    <w:rsid w:val="003576BE"/>
-    <w:pPr>
-      <w:spacing w:after="0" w:line="240" w:lineRule="auto"/>
-    </w:pPr>
-    <w:rPr>
-      <w:sz w:val="24"/>
-      <w:szCs w:val="24"/>
-      <w:lang w:eastAsia="en-US"/>
-    </w:rPr>
-  </w:style>
-  <w:style w:type="paragraph" w:customStyle="1" w:styleId="E8465E3C6097464F9035DE4E14C681F16">
-    <w:name w:val="E8465E3C6097464F9035DE4E14C681F16"/>
-    <w:rsid w:val="003576BE"/>
-    <w:pPr>
-      <w:spacing w:after="0" w:line="240" w:lineRule="auto"/>
-    </w:pPr>
-    <w:rPr>
-      <w:sz w:val="24"/>
-      <w:szCs w:val="24"/>
-      <w:lang w:eastAsia="en-US"/>
-    </w:rPr>
-  </w:style>
-  <w:style w:type="paragraph" w:customStyle="1" w:styleId="A2A94E39BC194697B3DFF8B0E4DBE03C6">
-    <w:name w:val="A2A94E39BC194697B3DFF8B0E4DBE03C6"/>
-    <w:rsid w:val="003576BE"/>
-    <w:pPr>
-      <w:spacing w:after="0" w:line="240" w:lineRule="auto"/>
-    </w:pPr>
-    <w:rPr>
-      <w:sz w:val="24"/>
-      <w:szCs w:val="24"/>
-      <w:lang w:eastAsia="en-US"/>
-    </w:rPr>
-  </w:style>
-  <w:style w:type="paragraph" w:customStyle="1" w:styleId="9C74BFE80B354964BC2D15ECB0761C5D6">
-    <w:name w:val="9C74BFE80B354964BC2D15ECB0761C5D6"/>
-    <w:rsid w:val="003576BE"/>
-    <w:pPr>
-      <w:spacing w:after="0" w:line="240" w:lineRule="auto"/>
-    </w:pPr>
-    <w:rPr>
-      <w:sz w:val="24"/>
-      <w:szCs w:val="24"/>
-      <w:lang w:eastAsia="en-US"/>
-    </w:rPr>
-  </w:style>
-  <w:style w:type="paragraph" w:customStyle="1" w:styleId="F54EB0C997334805B919DFEA2263757610">
-    <w:name w:val="F54EB0C997334805B919DFEA2263757610"/>
-    <w:rsid w:val="003576BE"/>
-    <w:pPr>
-      <w:spacing w:after="0" w:line="240" w:lineRule="auto"/>
-    </w:pPr>
-    <w:rPr>
-      <w:sz w:val="24"/>
-      <w:szCs w:val="24"/>
-      <w:lang w:eastAsia="en-US"/>
-    </w:rPr>
-  </w:style>
-  <w:style w:type="paragraph" w:customStyle="1" w:styleId="B870572FD2B046819632EF578144E61011">
-    <w:name w:val="B870572FD2B046819632EF578144E61011"/>
-    <w:rsid w:val="003576BE"/>
-    <w:pPr>
-      <w:spacing w:after="0" w:line="240" w:lineRule="auto"/>
-    </w:pPr>
-    <w:rPr>
-      <w:sz w:val="24"/>
-      <w:szCs w:val="24"/>
-      <w:lang w:eastAsia="en-US"/>
-    </w:rPr>
-  </w:style>
-  <w:style w:type="paragraph" w:customStyle="1" w:styleId="3B6A4C7A9A7245DB856D0419C598DEA011">
-    <w:name w:val="3B6A4C7A9A7245DB856D0419C598DEA011"/>
-    <w:rsid w:val="003576BE"/>
-    <w:pPr>
-      <w:spacing w:after="0" w:line="240" w:lineRule="auto"/>
-    </w:pPr>
-    <w:rPr>
-      <w:sz w:val="24"/>
-      <w:szCs w:val="24"/>
-      <w:lang w:eastAsia="en-US"/>
-    </w:rPr>
-  </w:style>
-  <w:style w:type="paragraph" w:customStyle="1" w:styleId="FAC94652B2914C5D854488BB3928F7E58">
-    <w:name w:val="FAC94652B2914C5D854488BB3928F7E58"/>
-    <w:rsid w:val="003576BE"/>
-    <w:pPr>
-      <w:spacing w:after="0" w:line="240" w:lineRule="auto"/>
-    </w:pPr>
-    <w:rPr>
-      <w:sz w:val="24"/>
-      <w:szCs w:val="24"/>
-      <w:lang w:eastAsia="en-US"/>
-    </w:rPr>
-  </w:style>
-  <w:style w:type="paragraph" w:customStyle="1" w:styleId="62E560BF0C5A4E4AA1ADE1B1208B6B9010">
-    <w:name w:val="62E560BF0C5A4E4AA1ADE1B1208B6B9010"/>
-    <w:rsid w:val="003576BE"/>
-    <w:pPr>
-      <w:spacing w:after="0" w:line="240" w:lineRule="auto"/>
-    </w:pPr>
-    <w:rPr>
-      <w:sz w:val="24"/>
-      <w:szCs w:val="24"/>
-      <w:lang w:eastAsia="en-US"/>
-    </w:rPr>
-  </w:style>
-  <w:style w:type="paragraph" w:customStyle="1" w:styleId="DDB51536B8244F33BA3B9C41F907058510">
-    <w:name w:val="DDB51536B8244F33BA3B9C41F907058510"/>
-    <w:rsid w:val="003576BE"/>
-    <w:pPr>
-      <w:spacing w:after="0" w:line="240" w:lineRule="auto"/>
-    </w:pPr>
-    <w:rPr>
-      <w:sz w:val="24"/>
-      <w:szCs w:val="24"/>
-      <w:lang w:eastAsia="en-US"/>
-    </w:rPr>
-  </w:style>
-  <w:style w:type="paragraph" w:customStyle="1" w:styleId="4C6ED96126B44048BA085589A76A5C897">
-    <w:name w:val="4C6ED96126B44048BA085589A76A5C897"/>
-    <w:rsid w:val="003576BE"/>
-    <w:pPr>
-      <w:spacing w:after="0" w:line="240" w:lineRule="auto"/>
-    </w:pPr>
-    <w:rPr>
-      <w:sz w:val="24"/>
-      <w:szCs w:val="24"/>
-      <w:lang w:eastAsia="en-US"/>
-    </w:rPr>
-  </w:style>
-  <w:style w:type="paragraph" w:customStyle="1" w:styleId="F639121018D7468799EC83AC21B60B327">
-    <w:name w:val="F639121018D7468799EC83AC21B60B327"/>
-    <w:rsid w:val="003576BE"/>
-    <w:pPr>
-      <w:spacing w:after="0" w:line="240" w:lineRule="auto"/>
-    </w:pPr>
-    <w:rPr>
-      <w:sz w:val="24"/>
-      <w:szCs w:val="24"/>
-      <w:lang w:eastAsia="en-US"/>
-    </w:rPr>
-  </w:style>
-  <w:style w:type="paragraph" w:customStyle="1" w:styleId="9A24B8B74B9B4DD99B32850D75171ACC7">
-    <w:name w:val="9A24B8B74B9B4DD99B32850D75171ACC7"/>
-    <w:rsid w:val="003576BE"/>
-    <w:pPr>
-      <w:spacing w:after="0" w:line="240" w:lineRule="auto"/>
-    </w:pPr>
-    <w:rPr>
-      <w:sz w:val="24"/>
-      <w:szCs w:val="24"/>
-      <w:lang w:eastAsia="en-US"/>
-    </w:rPr>
-  </w:style>
-  <w:style w:type="paragraph" w:customStyle="1" w:styleId="E8465E3C6097464F9035DE4E14C681F17">
-    <w:name w:val="E8465E3C6097464F9035DE4E14C681F17"/>
-    <w:rsid w:val="003576BE"/>
-    <w:pPr>
-      <w:spacing w:after="0" w:line="240" w:lineRule="auto"/>
-    </w:pPr>
-    <w:rPr>
-      <w:sz w:val="24"/>
-      <w:szCs w:val="24"/>
-      <w:lang w:eastAsia="en-US"/>
-    </w:rPr>
-  </w:style>
-  <w:style w:type="paragraph" w:customStyle="1" w:styleId="A2A94E39BC194697B3DFF8B0E4DBE03C7">
-    <w:name w:val="A2A94E39BC194697B3DFF8B0E4DBE03C7"/>
-    <w:rsid w:val="003576BE"/>
-    <w:pPr>
-      <w:spacing w:after="0" w:line="240" w:lineRule="auto"/>
-    </w:pPr>
-    <w:rPr>
-      <w:sz w:val="24"/>
-      <w:szCs w:val="24"/>
-      <w:lang w:eastAsia="en-US"/>
-    </w:rPr>
-  </w:style>
-  <w:style w:type="paragraph" w:customStyle="1" w:styleId="B870572FD2B046819632EF578144E61012">
-    <w:name w:val="B870572FD2B046819632EF578144E61012"/>
-    <w:rsid w:val="005041F0"/>
-    <w:pPr>
-      <w:spacing w:after="0" w:line="240" w:lineRule="auto"/>
-    </w:pPr>
-    <w:rPr>
-      <w:sz w:val="24"/>
-      <w:szCs w:val="24"/>
-      <w:lang w:eastAsia="en-US"/>
-    </w:rPr>
-  </w:style>
-  <w:style w:type="paragraph" w:customStyle="1" w:styleId="3B6A4C7A9A7245DB856D0419C598DEA012">
-    <w:name w:val="3B6A4C7A9A7245DB856D0419C598DEA012"/>
-    <w:rsid w:val="005041F0"/>
-    <w:pPr>
-      <w:spacing w:after="0" w:line="240" w:lineRule="auto"/>
-    </w:pPr>
-    <w:rPr>
-      <w:sz w:val="24"/>
-      <w:szCs w:val="24"/>
-      <w:lang w:eastAsia="en-US"/>
-    </w:rPr>
-  </w:style>
-  <w:style w:type="paragraph" w:customStyle="1" w:styleId="FAC94652B2914C5D854488BB3928F7E59">
-    <w:name w:val="FAC94652B2914C5D854488BB3928F7E59"/>
-    <w:rsid w:val="005041F0"/>
-    <w:pPr>
-      <w:spacing w:after="0" w:line="240" w:lineRule="auto"/>
-    </w:pPr>
-    <w:rPr>
-      <w:sz w:val="24"/>
-      <w:szCs w:val="24"/>
-      <w:lang w:eastAsia="en-US"/>
-    </w:rPr>
-  </w:style>
-  <w:style w:type="paragraph" w:customStyle="1" w:styleId="62E560BF0C5A4E4AA1ADE1B1208B6B9011">
-    <w:name w:val="62E560BF0C5A4E4AA1ADE1B1208B6B9011"/>
-    <w:rsid w:val="005041F0"/>
-    <w:pPr>
-      <w:spacing w:after="0" w:line="240" w:lineRule="auto"/>
-    </w:pPr>
-    <w:rPr>
-      <w:sz w:val="24"/>
-      <w:szCs w:val="24"/>
-      <w:lang w:eastAsia="en-US"/>
-    </w:rPr>
-  </w:style>
-  <w:style w:type="paragraph" w:customStyle="1" w:styleId="DDB51536B8244F33BA3B9C41F907058511">
-    <w:name w:val="DDB51536B8244F33BA3B9C41F907058511"/>
-    <w:rsid w:val="005041F0"/>
-    <w:pPr>
-      <w:spacing w:after="0" w:line="240" w:lineRule="auto"/>
-    </w:pPr>
-    <w:rPr>
-      <w:sz w:val="24"/>
-      <w:szCs w:val="24"/>
-      <w:lang w:eastAsia="en-US"/>
-    </w:rPr>
-  </w:style>
-  <w:style w:type="paragraph" w:customStyle="1" w:styleId="4C6ED96126B44048BA085589A76A5C898">
-    <w:name w:val="4C6ED96126B44048BA085589A76A5C898"/>
-    <w:rsid w:val="005041F0"/>
-    <w:pPr>
-      <w:spacing w:after="0" w:line="240" w:lineRule="auto"/>
-    </w:pPr>
-    <w:rPr>
-      <w:sz w:val="24"/>
-      <w:szCs w:val="24"/>
-      <w:lang w:eastAsia="en-US"/>
-    </w:rPr>
-  </w:style>
-  <w:style w:type="paragraph" w:customStyle="1" w:styleId="F639121018D7468799EC83AC21B60B328">
-    <w:name w:val="F639121018D7468799EC83AC21B60B328"/>
-    <w:rsid w:val="005041F0"/>
-    <w:pPr>
-      <w:spacing w:after="0" w:line="240" w:lineRule="auto"/>
-    </w:pPr>
-    <w:rPr>
-      <w:sz w:val="24"/>
-      <w:szCs w:val="24"/>
-      <w:lang w:eastAsia="en-US"/>
-    </w:rPr>
-  </w:style>
-  <w:style w:type="paragraph" w:customStyle="1" w:styleId="9A24B8B74B9B4DD99B32850D75171ACC8">
-    <w:name w:val="9A24B8B74B9B4DD99B32850D75171ACC8"/>
-    <w:rsid w:val="005041F0"/>
-    <w:pPr>
-      <w:spacing w:after="0" w:line="240" w:lineRule="auto"/>
-    </w:pPr>
-    <w:rPr>
-      <w:sz w:val="24"/>
-      <w:szCs w:val="24"/>
-      <w:lang w:eastAsia="en-US"/>
-    </w:rPr>
-  </w:style>
-  <w:style w:type="paragraph" w:customStyle="1" w:styleId="E8465E3C6097464F9035DE4E14C681F18">
-    <w:name w:val="E8465E3C6097464F9035DE4E14C681F18"/>
-    <w:rsid w:val="005041F0"/>
-    <w:pPr>
-      <w:spacing w:after="0" w:line="240" w:lineRule="auto"/>
-    </w:pPr>
-    <w:rPr>
-      <w:sz w:val="24"/>
-      <w:szCs w:val="24"/>
-      <w:lang w:eastAsia="en-US"/>
-    </w:rPr>
-  </w:style>
-  <w:style w:type="paragraph" w:customStyle="1" w:styleId="A2A94E39BC194697B3DFF8B0E4DBE03C8">
-    <w:name w:val="A2A94E39BC194697B3DFF8B0E4DBE03C8"/>
-    <w:rsid w:val="005041F0"/>
-    <w:pPr>
-      <w:spacing w:after="0" w:line="240" w:lineRule="auto"/>
-    </w:pPr>
-    <w:rPr>
-      <w:sz w:val="24"/>
-      <w:szCs w:val="24"/>
-      <w:lang w:eastAsia="en-US"/>
-    </w:rPr>
-  </w:style>
   <w:style w:type="paragraph" w:customStyle="1" w:styleId="B870572FD2B046819632EF578144E61013">
     <w:name w:val="B870572FD2B046819632EF578144E61013"/>
     <w:rsid w:val="00E169A9"/>
@@ -8803,7 +6818,7 @@
 </file>
 
 <file path=word/glossary/webSettings.xml><?xml version="1.0" encoding="utf-8"?>
-<w:webSettings xmlns:mc="http://schemas.openxmlformats.org/markup-compatibility/2006" xmlns:r="http://schemas.openxmlformats.org/officeDocument/2006/relationships" xmlns:w="http://schemas.openxmlformats.org/wordprocessingml/2006/main" xmlns:w14="http://schemas.microsoft.com/office/word/2010/wordml" xmlns:w15="http://schemas.microsoft.com/office/word/2012/wordml" xmlns:w16cex="http://schemas.microsoft.com/office/word/2018/wordml/cex" xmlns:w16cid="http://schemas.microsoft.com/office/word/2016/wordml/cid" xmlns:w16="http://schemas.microsoft.com/office/word/2018/wordml" xmlns:w16se="http://schemas.microsoft.com/office/word/2015/wordml/symex" mc:Ignorable="w14 w15 w16se w16cid w16 w16cex">
+<w:webSettings xmlns:mc="http://schemas.openxmlformats.org/markup-compatibility/2006" xmlns:r="http://schemas.openxmlformats.org/officeDocument/2006/relationships" xmlns:w="http://schemas.openxmlformats.org/wordprocessingml/2006/main" xmlns:w14="http://schemas.microsoft.com/office/word/2010/wordml" xmlns:w15="http://schemas.microsoft.com/office/word/2012/wordml" xmlns:w16cex="http://schemas.microsoft.com/office/word/2018/wordml/cex" xmlns:w16cid="http://schemas.microsoft.com/office/word/2016/wordml/cid" xmlns:w16="http://schemas.microsoft.com/office/word/2018/wordml" xmlns:w16sdtdh="http://schemas.microsoft.com/office/word/2020/wordml/sdtdatahash" xmlns:w16se="http://schemas.microsoft.com/office/word/2015/wordml/symex" mc:Ignorable="w14 w15 w16se w16cid w16 w16cex w16sdtdh">
   <w:optimizeForBrowser/>
   <w:allowPNG/>
 </w:webSettings>
@@ -9093,10 +7108,21 @@
 </file>
 
 <file path=customXml/item1.xml><?xml version="1.0" encoding="utf-8"?>
-<b:Sources xmlns:b="http://schemas.openxmlformats.org/officeDocument/2006/bibliography" xmlns="http://schemas.openxmlformats.org/officeDocument/2006/bibliography" SelectedStyle="\HarvardAnglia2008OfficeOnline.xsl" StyleName="Harvard - Anglia" Version="2008"/>
+<p:properties xmlns:p="http://schemas.microsoft.com/office/2006/metadata/properties" xmlns:xsi="http://www.w3.org/2001/XMLSchema-instance" xmlns:pc="http://schemas.microsoft.com/office/infopath/2007/PartnerControls">
+  <documentManagement/>
+</p:properties>
 </file>
 
 <file path=customXml/item2.xml><?xml version="1.0" encoding="utf-8"?>
+<?mso-contentType ?>
+<FormTemplates xmlns="http://schemas.microsoft.com/sharepoint/v3/contenttype/forms">
+  <Display>DocumentLibraryForm</Display>
+  <Edit>DocumentLibraryForm</Edit>
+  <New>DocumentLibraryForm</New>
+</FormTemplates>
+</file>
+
+<file path=customXml/item3.xml><?xml version="1.0" encoding="utf-8"?>
 <ct:contentTypeSchema xmlns:ct="http://schemas.microsoft.com/office/2006/metadata/contentType" xmlns:ma="http://schemas.microsoft.com/office/2006/metadata/properties/metaAttributes" ct:_="" ma:_="" ma:contentTypeName="Document" ma:contentTypeID="0x010100311D010F7AE6634DB8592EAD9A41CE99" ma:contentTypeVersion="12" ma:contentTypeDescription="Create a new document." ma:contentTypeScope="" ma:versionID="e0c2353165942026e1d3a64f8afa0524">
   <xsd:schema xmlns:xsd="http://www.w3.org/2001/XMLSchema" xmlns:xs="http://www.w3.org/2001/XMLSchema" xmlns:p="http://schemas.microsoft.com/office/2006/metadata/properties" xmlns:ns3="0077f70b-044c-41ad-869c-2781baf6c1bd" xmlns:ns4="7f0c4211-1087-4437-816e-bd4d4522d41d" targetNamespace="http://schemas.microsoft.com/office/2006/metadata/properties" ma:root="true" ma:fieldsID="39ab89de4e3a852a8daf8b74383b970c" ns3:_="" ns4:_="">
     <xsd:import namespace="0077f70b-044c-41ad-869c-2781baf6c1bd"/>
@@ -9313,30 +7339,28 @@
 </ct:contentTypeSchema>
 </file>
 
-<file path=customXml/item3.xml><?xml version="1.0" encoding="utf-8"?>
-<?mso-contentType ?>
-<FormTemplates xmlns="http://schemas.microsoft.com/sharepoint/v3/contenttype/forms">
-  <Display>DocumentLibraryForm</Display>
-  <Edit>DocumentLibraryForm</Edit>
-  <New>DocumentLibraryForm</New>
-</FormTemplates>
-</file>
-
 <file path=customXml/item4.xml><?xml version="1.0" encoding="utf-8"?>
-<p:properties xmlns:p="http://schemas.microsoft.com/office/2006/metadata/properties" xmlns:xsi="http://www.w3.org/2001/XMLSchema-instance" xmlns:pc="http://schemas.microsoft.com/office/infopath/2007/PartnerControls">
-  <documentManagement/>
-</p:properties>
+<b:Sources xmlns:b="http://schemas.openxmlformats.org/officeDocument/2006/bibliography" xmlns="http://schemas.openxmlformats.org/officeDocument/2006/bibliography" SelectedStyle="\HarvardAnglia2008OfficeOnline.xsl" StyleName="Harvard - Anglia" Version="2008"/>
 </file>
 
 <file path=customXml/itemProps1.xml><?xml version="1.0" encoding="utf-8"?>
-<ds:datastoreItem xmlns:ds="http://schemas.openxmlformats.org/officeDocument/2006/customXml" ds:itemID="{DC0D9F86-00C4-405B-81AD-BBC449459CCC}">
+<ds:datastoreItem xmlns:ds="http://schemas.openxmlformats.org/officeDocument/2006/customXml" ds:itemID="{EB567280-798C-4652-B3F6-BA086D8DA489}">
   <ds:schemaRefs>
-    <ds:schemaRef ds:uri="http://schemas.openxmlformats.org/officeDocument/2006/bibliography"/>
+    <ds:schemaRef ds:uri="http://schemas.microsoft.com/office/2006/metadata/properties"/>
+    <ds:schemaRef ds:uri="http://schemas.microsoft.com/office/infopath/2007/PartnerControls"/>
   </ds:schemaRefs>
 </ds:datastoreItem>
 </file>
 
 <file path=customXml/itemProps2.xml><?xml version="1.0" encoding="utf-8"?>
+<ds:datastoreItem xmlns:ds="http://schemas.openxmlformats.org/officeDocument/2006/customXml" ds:itemID="{790F83D6-3DA4-4D58-82C3-179069F3B06C}">
+  <ds:schemaRefs>
+    <ds:schemaRef ds:uri="http://schemas.microsoft.com/sharepoint/v3/contenttype/forms"/>
+  </ds:schemaRefs>
+</ds:datastoreItem>
+</file>
+
+<file path=customXml/itemProps3.xml><?xml version="1.0" encoding="utf-8"?>
 <ds:datastoreItem xmlns:ds="http://schemas.openxmlformats.org/officeDocument/2006/customXml" ds:itemID="{AEF0DC0D-8177-4D6F-BC7B-F393548832D3}">
   <ds:schemaRefs>
     <ds:schemaRef ds:uri="http://schemas.microsoft.com/office/2006/metadata/contentType"/>
@@ -9355,27 +7379,10 @@
 </ds:datastoreItem>
 </file>
 
-<file path=customXml/itemProps3.xml><?xml version="1.0" encoding="utf-8"?>
-<ds:datastoreItem xmlns:ds="http://schemas.openxmlformats.org/officeDocument/2006/customXml" ds:itemID="{790F83D6-3DA4-4D58-82C3-179069F3B06C}">
+<file path=customXml/itemProps4.xml><?xml version="1.0" encoding="utf-8"?>
+<ds:datastoreItem xmlns:ds="http://schemas.openxmlformats.org/officeDocument/2006/customXml" ds:itemID="{DC0D9F86-00C4-405B-81AD-BBC449459CCC}">
   <ds:schemaRefs>
-    <ds:schemaRef ds:uri="http://schemas.microsoft.com/sharepoint/v3/contenttype/forms"/>
-  </ds:schemaRefs>
-</ds:datastoreItem>
-</file>
-
-<file path=customXml/itemProps4.xml><?xml version="1.0" encoding="utf-8"?>
-<ds:datastoreItem xmlns:ds="http://schemas.openxmlformats.org/officeDocument/2006/customXml" ds:itemID="{EB567280-798C-4652-B3F6-BA086D8DA489}">
-  <ds:schemaRefs>
-    <ds:schemaRef ds:uri="7f0c4211-1087-4437-816e-bd4d4522d41d"/>
-    <ds:schemaRef ds:uri="http://www.w3.org/XML/1998/namespace"/>
-    <ds:schemaRef ds:uri="http://schemas.openxmlformats.org/package/2006/metadata/core-properties"/>
-    <ds:schemaRef ds:uri="http://purl.org/dc/dcmitype/"/>
-    <ds:schemaRef ds:uri="http://schemas.microsoft.com/office/infopath/2007/PartnerControls"/>
-    <ds:schemaRef ds:uri="http://schemas.microsoft.com/office/2006/documentManagement/types"/>
-    <ds:schemaRef ds:uri="http://purl.org/dc/elements/1.1/"/>
-    <ds:schemaRef ds:uri="0077f70b-044c-41ad-869c-2781baf6c1bd"/>
-    <ds:schemaRef ds:uri="http://schemas.microsoft.com/office/2006/metadata/properties"/>
-    <ds:schemaRef ds:uri="http://purl.org/dc/terms/"/>
+    <ds:schemaRef ds:uri="http://schemas.openxmlformats.org/officeDocument/2006/bibliography"/>
   </ds:schemaRefs>
 </ds:datastoreItem>
 </file>
</xml_diff>